<commit_message>
feat: LR12 task2 solved
</commit_message>
<xml_diff>
--- a/5_semester/LR12/Отчёт.docx
+++ b/5_semester/LR12/Отчёт.docx
@@ -393,7 +393,7 @@
     <w:p>
       <w:pPr>
         <w:spacing w:after="60"/>
-        <w:ind w:left="-426" w:firstLine="720"/>
+        <w:ind w:left="2114" w:firstLine="1146"/>
         <w:rPr>
           <w:rFonts w:ascii="Segoe UI Light" w:hAnsi="Segoe UI Light" w:cs="Segoe UI Light"/>
           <w:sz w:val="28"/>
@@ -432,14 +432,25 @@
     <w:p>
       <w:pPr>
         <w:spacing w:after="60"/>
-        <w:ind w:left="-426" w:firstLine="3686"/>
-        <w:rPr>
-          <w:rFonts w:ascii="Segoe UI Light" w:hAnsi="Segoe UI Light" w:cs="Segoe UI Light"/>
-          <w:sz w:val="28"/>
-          <w:szCs w:val="28"/>
-          <w:lang w:val="ru-BY"/>
-        </w:rPr>
-      </w:pPr>
+        <w:ind w:left="3600" w:firstLine="720"/>
+        <w:rPr>
+          <w:rFonts w:ascii="Segoe UI Light" w:hAnsi="Segoe UI Light" w:cs="Segoe UI Light"/>
+          <w:sz w:val="28"/>
+          <w:szCs w:val="28"/>
+          <w:lang w:val="ru-BY"/>
+        </w:rPr>
+      </w:pPr>
+      <w:r>
+        <w:rPr>
+          <w:rFonts w:ascii="Segoe UI Light" w:hAnsi="Segoe UI Light" w:cs="Segoe UI Light"/>
+          <w:sz w:val="28"/>
+          <w:szCs w:val="28"/>
+          <w:lang w:val="en-US"/>
+        </w:rPr>
+        <w:t xml:space="preserve">    </w:t>
+      </w:r>
+      <w:bookmarkStart w:id="0" w:name="_GoBack"/>
+      <w:bookmarkEnd w:id="0"/>
       <w:r>
         <w:rPr>
           <w:rFonts w:ascii="Segoe UI Light" w:hAnsi="Segoe UI Light" w:cs="Segoe UI Light"/>
@@ -788,8 +799,8 @@
           <w:rFonts w:ascii="Segoe UI Light" w:hAnsi="Segoe UI Light" w:cs="Segoe UI Light"/>
           <w:b/>
           <w:bCs/>
-          <w:sz w:val="28"/>
-          <w:szCs w:val="28"/>
+          <w:sz w:val="32"/>
+          <w:szCs w:val="32"/>
           <w:lang w:val="ru-BY"/>
         </w:rPr>
       </w:pPr>
@@ -798,8 +809,8 @@
           <w:rFonts w:ascii="Segoe UI Light" w:hAnsi="Segoe UI Light" w:cs="Segoe UI Light"/>
           <w:b/>
           <w:bCs/>
-          <w:sz w:val="28"/>
-          <w:szCs w:val="28"/>
+          <w:sz w:val="32"/>
+          <w:szCs w:val="32"/>
           <w:lang w:val="ru-BY"/>
         </w:rPr>
         <w:t>Первое задание:</w:t>
@@ -831,7 +842,27 @@
           <w:szCs w:val="28"/>
           <w:lang w:val="en-US"/>
         </w:rPr>
-        <w:t>[a..b]</w:t>
+        <w:t>[</w:t>
+      </w:r>
+      <w:proofErr w:type="spellStart"/>
+      <w:r>
+        <w:rPr>
+          <w:rFonts w:ascii="Segoe UI Light" w:hAnsi="Segoe UI Light" w:cs="Segoe UI Light"/>
+          <w:sz w:val="28"/>
+          <w:szCs w:val="28"/>
+          <w:lang w:val="en-US"/>
+        </w:rPr>
+        <w:t>a..b</w:t>
+      </w:r>
+      <w:proofErr w:type="spellEnd"/>
+      <w:r>
+        <w:rPr>
+          <w:rFonts w:ascii="Segoe UI Light" w:hAnsi="Segoe UI Light" w:cs="Segoe UI Light"/>
+          <w:sz w:val="28"/>
+          <w:szCs w:val="28"/>
+          <w:lang w:val="en-US"/>
+        </w:rPr>
+        <w:t>]</w:t>
       </w:r>
       <w:r>
         <w:rPr>
@@ -849,16 +880,54 @@
           <w:szCs w:val="28"/>
           <w:lang w:val="en-US"/>
         </w:rPr>
-        <w:t>[-1..1]</w:t>
-      </w:r>
-      <w:r>
-        <w:rPr>
-          <w:rFonts w:ascii="Segoe UI Light" w:hAnsi="Segoe UI Light" w:cs="Segoe UI Light"/>
-          <w:sz w:val="28"/>
-          <w:szCs w:val="28"/>
-          <w:lang w:val="ru-BY"/>
-        </w:rPr>
-        <w:t xml:space="preserve">. За начальное количество отрезков разбиения было взято 3. Далее при получении каждого следующего решения </w:t>
+        <w:t>[-</w:t>
+      </w:r>
+      <w:proofErr w:type="gramStart"/>
+      <w:r>
+        <w:rPr>
+          <w:rFonts w:ascii="Segoe UI Light" w:hAnsi="Segoe UI Light" w:cs="Segoe UI Light"/>
+          <w:sz w:val="28"/>
+          <w:szCs w:val="28"/>
+          <w:lang w:val="en-US"/>
+        </w:rPr>
+        <w:t>1..</w:t>
+      </w:r>
+      <w:proofErr w:type="gramEnd"/>
+      <w:r>
+        <w:rPr>
+          <w:rFonts w:ascii="Segoe UI Light" w:hAnsi="Segoe UI Light" w:cs="Segoe UI Light"/>
+          <w:sz w:val="28"/>
+          <w:szCs w:val="28"/>
+          <w:lang w:val="en-US"/>
+        </w:rPr>
+        <w:t>1]</w:t>
+      </w:r>
+      <w:r>
+        <w:rPr>
+          <w:rFonts w:ascii="Segoe UI Light" w:hAnsi="Segoe UI Light" w:cs="Segoe UI Light"/>
+          <w:sz w:val="28"/>
+          <w:szCs w:val="28"/>
+          <w:lang w:val="ru-BY"/>
+        </w:rPr>
+        <w:t xml:space="preserve">. За начальное количество отрезков разбиения </w:t>
+      </w:r>
+      <w:r>
+        <w:rPr>
+          <w:rFonts w:ascii="Segoe UI Light" w:hAnsi="Segoe UI Light" w:cs="Segoe UI Light"/>
+          <w:sz w:val="28"/>
+          <w:szCs w:val="28"/>
+          <w:lang w:val="ru-BY"/>
+        </w:rPr>
+        <w:t xml:space="preserve">тут </w:t>
+      </w:r>
+      <w:r>
+        <w:rPr>
+          <w:rFonts w:ascii="Segoe UI Light" w:hAnsi="Segoe UI Light" w:cs="Segoe UI Light"/>
+          <w:sz w:val="28"/>
+          <w:szCs w:val="28"/>
+          <w:lang w:val="ru-BY"/>
+        </w:rPr>
+        <w:t xml:space="preserve">взято 3. Далее при получении каждого следующего решения </w:t>
       </w:r>
       <w:r>
         <w:rPr>
@@ -943,6 +1012,7 @@
       <w:r>
         <w:rPr>
           <w:rFonts w:ascii="Segoe UI Light" w:hAnsi="Segoe UI Light" w:cs="Segoe UI Light"/>
+          <w:noProof/>
           <w:sz w:val="28"/>
           <w:szCs w:val="28"/>
           <w:lang w:val="ru-BY"/>
@@ -986,6 +1056,7 @@
       <w:r>
         <w:rPr>
           <w:rFonts w:ascii="Segoe UI Light" w:hAnsi="Segoe UI Light" w:cs="Segoe UI Light"/>
+          <w:noProof/>
           <w:sz w:val="28"/>
           <w:szCs w:val="28"/>
           <w:lang w:val="ru-BY"/>
@@ -1029,6 +1100,7 @@
       <w:r>
         <w:rPr>
           <w:rFonts w:ascii="Segoe UI Light" w:hAnsi="Segoe UI Light" w:cs="Segoe UI Light"/>
+          <w:noProof/>
           <w:sz w:val="28"/>
           <w:szCs w:val="28"/>
           <w:lang w:val="ru-BY"/>
@@ -1083,6 +1155,7 @@
       <w:r>
         <w:rPr>
           <w:rFonts w:ascii="Segoe UI Light" w:hAnsi="Segoe UI Light" w:cs="Segoe UI Light"/>
+          <w:noProof/>
           <w:sz w:val="28"/>
           <w:szCs w:val="28"/>
           <w:lang w:val="en-US"/>
@@ -1127,6 +1200,7 @@
       <w:r>
         <w:rPr>
           <w:rFonts w:ascii="Segoe UI Light" w:hAnsi="Segoe UI Light" w:cs="Segoe UI Light"/>
+          <w:noProof/>
           <w:sz w:val="28"/>
           <w:szCs w:val="28"/>
           <w:lang w:val="en-US"/>
@@ -1170,6 +1244,7 @@
       <w:r>
         <w:rPr>
           <w:rFonts w:ascii="Segoe UI Light" w:hAnsi="Segoe UI Light" w:cs="Segoe UI Light"/>
+          <w:noProof/>
           <w:sz w:val="28"/>
           <w:szCs w:val="28"/>
           <w:lang w:val="en-US"/>
@@ -1230,7 +1305,25 @@
           <w:szCs w:val="28"/>
           <w:lang w:val="ru-BY"/>
         </w:rPr>
-        <w:t xml:space="preserve">После получения 6-го решения норма стала уменьшаться уже на меньшее значение, чем задавалось в параметре эпсилон, следовательно, требуемая точность достигнута. Достигнута при </w:t>
+        <w:t>После получения 6-го решения норма стала уменьшаться уже на меньшее значение, чем задавалось в параметре эпсилон</w:t>
+      </w:r>
+      <w:r>
+        <w:rPr>
+          <w:rFonts w:ascii="Segoe UI Light" w:hAnsi="Segoe UI Light" w:cs="Segoe UI Light"/>
+          <w:sz w:val="28"/>
+          <w:szCs w:val="28"/>
+          <w:lang w:val="en-US"/>
+        </w:rPr>
+        <w:t>;</w:t>
+      </w:r>
+      <w:r>
+        <w:rPr>
+          <w:rFonts w:ascii="Segoe UI Light" w:hAnsi="Segoe UI Light" w:cs="Segoe UI Light"/>
+          <w:sz w:val="28"/>
+          <w:szCs w:val="28"/>
+          <w:lang w:val="ru-BY"/>
+        </w:rPr>
+        <w:t xml:space="preserve"> следовательно, требуемая точность достигнута. Достигнута при </w:t>
       </w:r>
       <w:r>
         <w:rPr>
@@ -1497,6 +1590,7 @@
         </w:rPr>
         <w:t xml:space="preserve">, </w:t>
       </w:r>
+      <w:proofErr w:type="spellStart"/>
       <w:r>
         <w:rPr>
           <w:rFonts w:ascii="Segoe UI Light" w:eastAsiaTheme="minorEastAsia" w:hAnsi="Segoe UI Light" w:cs="Segoe UI Light"/>
@@ -1522,6 +1616,7 @@
         </w:rPr>
         <w:t>k</w:t>
       </w:r>
+      <w:proofErr w:type="spellEnd"/>
       <w:r>
         <w:rPr>
           <w:rFonts w:ascii="Segoe UI Light" w:eastAsiaTheme="minorEastAsia" w:hAnsi="Segoe UI Light" w:cs="Segoe UI Light"/>
@@ -1680,19 +1775,7 @@
           <w:szCs w:val="28"/>
           <w:lang w:val="ru-BY"/>
         </w:rPr>
-        <w:t>1</w:t>
-      </w:r>
-      <w:bookmarkStart w:id="0" w:name="_GoBack"/>
-      <w:bookmarkEnd w:id="0"/>
-      <w:r>
-        <w:rPr>
-          <w:rFonts w:ascii="Segoe UI Light" w:eastAsiaTheme="minorEastAsia" w:hAnsi="Segoe UI Light" w:cs="Segoe UI Light"/>
-          <w:iCs/>
-          <w:sz w:val="28"/>
-          <w:szCs w:val="28"/>
-          <w:lang w:val="ru-BY"/>
-        </w:rPr>
-        <w:t>)</w:t>
+        <w:t>1)</w:t>
       </w:r>
       <w:r>
         <w:rPr>
@@ -1957,6 +2040,1463 @@
       <w:pPr>
         <w:ind w:left="-426"/>
         <w:rPr>
+          <w:rFonts w:ascii="Segoe UI Light" w:hAnsi="Segoe UI Light" w:cs="Segoe UI Light"/>
+          <w:iCs/>
+          <w:sz w:val="28"/>
+          <w:szCs w:val="28"/>
+          <w:lang w:val="ru-BY"/>
+        </w:rPr>
+      </w:pPr>
+      <w:r>
+        <w:rPr>
+          <w:rFonts w:ascii="Segoe UI Light" w:hAnsi="Segoe UI Light" w:cs="Segoe UI Light"/>
+          <w:iCs/>
+          <w:sz w:val="28"/>
+          <w:szCs w:val="28"/>
+          <w:lang w:val="ru-BY"/>
+        </w:rPr>
+        <w:t>А что если поменять тип нормы для сеточной функции ? При получении результатов выше считалась квадратическая, то есть более хитрая норма. Теперь будет считаться равномерная норма вида:</w:t>
+      </w:r>
+    </w:p>
+    <w:p>
+      <w:pPr>
+        <w:ind w:left="-426"/>
+        <w:rPr>
+          <w:rFonts w:ascii="Segoe UI Light" w:eastAsiaTheme="minorEastAsia" w:hAnsi="Segoe UI Light" w:cs="Segoe UI Light"/>
+          <w:iCs/>
+          <w:sz w:val="28"/>
+          <w:szCs w:val="28"/>
+          <w:lang w:val="ru-BY"/>
+        </w:rPr>
+      </w:pPr>
+      <m:oMathPara>
+        <m:oMath>
+          <m:r>
+            <m:rPr>
+              <m:sty m:val="p"/>
+            </m:rPr>
+            <w:rPr>
+              <w:rFonts w:ascii="Cambria Math" w:hAnsi="Cambria Math" w:cs="Segoe UI Light"/>
+              <w:sz w:val="28"/>
+              <w:szCs w:val="28"/>
+              <w:lang w:val="ru-BY"/>
+            </w:rPr>
+            <m:t>max⁡</m:t>
+          </m:r>
+          <m:r>
+            <w:rPr>
+              <w:rFonts w:ascii="Cambria Math" w:hAnsi="Cambria Math" w:cs="Segoe UI Light"/>
+              <w:sz w:val="28"/>
+              <w:szCs w:val="28"/>
+              <w:lang w:val="ru-BY"/>
+            </w:rPr>
+            <m:t>(</m:t>
+          </m:r>
+          <m:d>
+            <m:dPr>
+              <m:begChr m:val="|"/>
+              <m:endChr m:val="|"/>
+              <m:ctrlPr>
+                <w:rPr>
+                  <w:rFonts w:ascii="Cambria Math" w:hAnsi="Cambria Math" w:cs="Segoe UI Light"/>
+                  <w:i/>
+                  <w:iCs/>
+                  <w:sz w:val="28"/>
+                  <w:szCs w:val="28"/>
+                  <w:lang w:val="ru-BY"/>
+                </w:rPr>
+              </m:ctrlPr>
+            </m:dPr>
+            <m:e>
+              <m:sSub>
+                <m:sSubPr>
+                  <m:ctrlPr>
+                    <w:rPr>
+                      <w:rFonts w:ascii="Cambria Math" w:hAnsi="Cambria Math" w:cs="Segoe UI Light"/>
+                      <w:i/>
+                      <w:iCs/>
+                      <w:sz w:val="28"/>
+                      <w:szCs w:val="28"/>
+                      <w:lang w:val="ru-BY"/>
+                    </w:rPr>
+                  </m:ctrlPr>
+                </m:sSubPr>
+                <m:e>
+                  <m:r>
+                    <w:rPr>
+                      <w:rFonts w:ascii="Cambria Math" w:hAnsi="Cambria Math" w:cs="Segoe UI Light"/>
+                      <w:sz w:val="28"/>
+                      <w:szCs w:val="28"/>
+                      <w:lang w:val="ru-BY"/>
+                    </w:rPr>
+                    <m:t>y</m:t>
+                  </m:r>
+                </m:e>
+                <m:sub>
+                  <m:r>
+                    <w:rPr>
+                      <w:rFonts w:ascii="Cambria Math" w:hAnsi="Cambria Math" w:cs="Segoe UI Light"/>
+                      <w:sz w:val="28"/>
+                      <w:szCs w:val="28"/>
+                      <w:lang w:val="ru-BY"/>
+                    </w:rPr>
+                    <m:t>k</m:t>
+                  </m:r>
+                </m:sub>
+              </m:sSub>
+            </m:e>
+          </m:d>
+          <m:r>
+            <w:rPr>
+              <w:rFonts w:ascii="Cambria Math" w:hAnsi="Cambria Math" w:cs="Segoe UI Light"/>
+              <w:sz w:val="28"/>
+              <w:szCs w:val="28"/>
+              <w:lang w:val="ru-BY"/>
+            </w:rPr>
+            <m:t>)</m:t>
+          </m:r>
+        </m:oMath>
+      </m:oMathPara>
+    </w:p>
+    <w:p>
+      <w:pPr>
+        <w:ind w:left="-426"/>
+        <w:rPr>
+          <w:rFonts w:ascii="Segoe UI Light" w:eastAsiaTheme="minorEastAsia" w:hAnsi="Segoe UI Light" w:cs="Segoe UI Light"/>
+          <w:iCs/>
+          <w:sz w:val="28"/>
+          <w:szCs w:val="28"/>
+          <w:lang w:val="ru-BY"/>
+        </w:rPr>
+      </w:pPr>
+      <w:r>
+        <w:rPr>
+          <w:rFonts w:ascii="Segoe UI Light" w:eastAsiaTheme="minorEastAsia" w:hAnsi="Segoe UI Light" w:cs="Segoe UI Light"/>
+          <w:iCs/>
+          <w:sz w:val="28"/>
+          <w:szCs w:val="28"/>
+          <w:lang w:val="ru-BY"/>
+        </w:rPr>
+        <w:t>Графики приводиться не будут, но в таблице представлены значения требуемой точности и получившиеся количества отрезков разбиения:</w:t>
+      </w:r>
+    </w:p>
+    <w:tbl>
+      <w:tblPr>
+        <w:tblStyle w:val="TableGrid"/>
+        <w:tblW w:w="0" w:type="auto"/>
+        <w:tblInd w:w="-426" w:type="dxa"/>
+        <w:tblLook w:val="04A0" w:firstRow="1" w:lastRow="0" w:firstColumn="1" w:lastColumn="0" w:noHBand="0" w:noVBand="1"/>
+      </w:tblPr>
+      <w:tblGrid>
+        <w:gridCol w:w="1414"/>
+        <w:gridCol w:w="992"/>
+      </w:tblGrid>
+      <w:tr>
+        <w:tc>
+          <w:tcPr>
+            <w:tcW w:w="1414" w:type="dxa"/>
+          </w:tcPr>
+          <w:p>
+            <w:pPr>
+              <w:rPr>
+                <w:rFonts w:ascii="Segoe UI Light" w:hAnsi="Segoe UI Light" w:cs="Segoe UI Light"/>
+                <w:b/>
+                <w:bCs/>
+                <w:iCs/>
+                <w:sz w:val="28"/>
+                <w:szCs w:val="28"/>
+                <w:lang w:val="en-US"/>
+              </w:rPr>
+            </w:pPr>
+            <w:r>
+              <w:rPr>
+                <w:rFonts w:ascii="Segoe UI Light" w:hAnsi="Segoe UI Light" w:cs="Segoe UI Light"/>
+                <w:b/>
+                <w:bCs/>
+                <w:iCs/>
+                <w:sz w:val="28"/>
+                <w:szCs w:val="28"/>
+                <w:lang w:val="en-US"/>
+              </w:rPr>
+              <w:t>E</w:t>
+            </w:r>
+          </w:p>
+        </w:tc>
+        <w:tc>
+          <w:tcPr>
+            <w:tcW w:w="992" w:type="dxa"/>
+          </w:tcPr>
+          <w:p>
+            <w:pPr>
+              <w:rPr>
+                <w:rFonts w:ascii="Segoe UI Light" w:hAnsi="Segoe UI Light" w:cs="Segoe UI Light"/>
+                <w:b/>
+                <w:bCs/>
+                <w:iCs/>
+                <w:sz w:val="28"/>
+                <w:szCs w:val="28"/>
+                <w:lang w:val="en-US"/>
+              </w:rPr>
+            </w:pPr>
+            <w:r>
+              <w:rPr>
+                <w:rFonts w:ascii="Segoe UI Light" w:hAnsi="Segoe UI Light" w:cs="Segoe UI Light"/>
+                <w:b/>
+                <w:bCs/>
+                <w:iCs/>
+                <w:sz w:val="28"/>
+                <w:szCs w:val="28"/>
+                <w:lang w:val="en-US"/>
+              </w:rPr>
+              <w:t>N</w:t>
+            </w:r>
+          </w:p>
+        </w:tc>
+      </w:tr>
+      <w:tr>
+        <w:tc>
+          <w:tcPr>
+            <w:tcW w:w="1414" w:type="dxa"/>
+          </w:tcPr>
+          <w:p>
+            <w:pPr>
+              <w:rPr>
+                <w:rFonts w:ascii="Segoe UI Light" w:hAnsi="Segoe UI Light" w:cs="Segoe UI Light"/>
+                <w:iCs/>
+                <w:sz w:val="28"/>
+                <w:szCs w:val="28"/>
+                <w:lang w:val="en-US"/>
+              </w:rPr>
+            </w:pPr>
+            <w:r>
+              <w:rPr>
+                <w:rFonts w:ascii="Segoe UI Light" w:hAnsi="Segoe UI Light" w:cs="Segoe UI Light"/>
+                <w:iCs/>
+                <w:sz w:val="28"/>
+                <w:szCs w:val="28"/>
+                <w:lang w:val="en-US"/>
+              </w:rPr>
+              <w:lastRenderedPageBreak/>
+              <w:t>0.001</w:t>
+            </w:r>
+          </w:p>
+        </w:tc>
+        <w:tc>
+          <w:tcPr>
+            <w:tcW w:w="992" w:type="dxa"/>
+          </w:tcPr>
+          <w:p>
+            <w:pPr>
+              <w:rPr>
+                <w:rFonts w:ascii="Segoe UI Light" w:hAnsi="Segoe UI Light" w:cs="Segoe UI Light"/>
+                <w:iCs/>
+                <w:sz w:val="28"/>
+                <w:szCs w:val="28"/>
+                <w:lang w:val="en-US"/>
+              </w:rPr>
+            </w:pPr>
+            <w:r>
+              <w:rPr>
+                <w:rFonts w:ascii="Segoe UI Light" w:hAnsi="Segoe UI Light" w:cs="Segoe UI Light"/>
+                <w:iCs/>
+                <w:sz w:val="28"/>
+                <w:szCs w:val="28"/>
+                <w:lang w:val="en-US"/>
+              </w:rPr>
+              <w:t>42</w:t>
+            </w:r>
+          </w:p>
+        </w:tc>
+      </w:tr>
+      <w:tr>
+        <w:tc>
+          <w:tcPr>
+            <w:tcW w:w="1414" w:type="dxa"/>
+          </w:tcPr>
+          <w:p>
+            <w:pPr>
+              <w:rPr>
+                <w:rFonts w:ascii="Segoe UI Light" w:hAnsi="Segoe UI Light" w:cs="Segoe UI Light"/>
+                <w:iCs/>
+                <w:sz w:val="28"/>
+                <w:szCs w:val="28"/>
+                <w:lang w:val="en-US"/>
+              </w:rPr>
+            </w:pPr>
+            <w:r>
+              <w:rPr>
+                <w:rFonts w:ascii="Segoe UI Light" w:hAnsi="Segoe UI Light" w:cs="Segoe UI Light"/>
+                <w:iCs/>
+                <w:sz w:val="28"/>
+                <w:szCs w:val="28"/>
+                <w:lang w:val="en-US"/>
+              </w:rPr>
+              <w:t>0.0001</w:t>
+            </w:r>
+          </w:p>
+        </w:tc>
+        <w:tc>
+          <w:tcPr>
+            <w:tcW w:w="992" w:type="dxa"/>
+          </w:tcPr>
+          <w:p>
+            <w:pPr>
+              <w:rPr>
+                <w:rFonts w:ascii="Segoe UI Light" w:hAnsi="Segoe UI Light" w:cs="Segoe UI Light"/>
+                <w:iCs/>
+                <w:sz w:val="28"/>
+                <w:szCs w:val="28"/>
+                <w:lang w:val="en-US"/>
+              </w:rPr>
+            </w:pPr>
+            <w:r>
+              <w:rPr>
+                <w:rFonts w:ascii="Segoe UI Light" w:hAnsi="Segoe UI Light" w:cs="Segoe UI Light"/>
+                <w:iCs/>
+                <w:sz w:val="28"/>
+                <w:szCs w:val="28"/>
+                <w:lang w:val="en-US"/>
+              </w:rPr>
+              <w:t>141</w:t>
+            </w:r>
+          </w:p>
+        </w:tc>
+      </w:tr>
+      <w:tr>
+        <w:tc>
+          <w:tcPr>
+            <w:tcW w:w="1414" w:type="dxa"/>
+          </w:tcPr>
+          <w:p>
+            <w:pPr>
+              <w:rPr>
+                <w:rFonts w:ascii="Segoe UI Light" w:hAnsi="Segoe UI Light" w:cs="Segoe UI Light"/>
+                <w:iCs/>
+                <w:sz w:val="28"/>
+                <w:szCs w:val="28"/>
+                <w:lang w:val="en-US"/>
+              </w:rPr>
+            </w:pPr>
+            <w:r>
+              <w:rPr>
+                <w:rFonts w:ascii="Segoe UI Light" w:hAnsi="Segoe UI Light" w:cs="Segoe UI Light"/>
+                <w:iCs/>
+                <w:sz w:val="28"/>
+                <w:szCs w:val="28"/>
+                <w:lang w:val="en-US"/>
+              </w:rPr>
+              <w:t>0.00001</w:t>
+            </w:r>
+          </w:p>
+        </w:tc>
+        <w:tc>
+          <w:tcPr>
+            <w:tcW w:w="992" w:type="dxa"/>
+          </w:tcPr>
+          <w:p>
+            <w:pPr>
+              <w:rPr>
+                <w:rFonts w:ascii="Segoe UI Light" w:hAnsi="Segoe UI Light" w:cs="Segoe UI Light"/>
+                <w:iCs/>
+                <w:sz w:val="28"/>
+                <w:szCs w:val="28"/>
+                <w:lang w:val="en-US"/>
+              </w:rPr>
+            </w:pPr>
+            <w:r>
+              <w:rPr>
+                <w:rFonts w:ascii="Segoe UI Light" w:hAnsi="Segoe UI Light" w:cs="Segoe UI Light"/>
+                <w:iCs/>
+                <w:sz w:val="28"/>
+                <w:szCs w:val="28"/>
+                <w:lang w:val="en-US"/>
+              </w:rPr>
+              <w:t>474</w:t>
+            </w:r>
+          </w:p>
+        </w:tc>
+      </w:tr>
+      <w:tr>
+        <w:tc>
+          <w:tcPr>
+            <w:tcW w:w="1414" w:type="dxa"/>
+          </w:tcPr>
+          <w:p>
+            <w:pPr>
+              <w:rPr>
+                <w:rFonts w:ascii="Segoe UI Light" w:hAnsi="Segoe UI Light" w:cs="Segoe UI Light"/>
+                <w:iCs/>
+                <w:sz w:val="28"/>
+                <w:szCs w:val="28"/>
+                <w:lang w:val="en-US"/>
+              </w:rPr>
+            </w:pPr>
+            <w:r>
+              <w:rPr>
+                <w:rFonts w:ascii="Segoe UI Light" w:hAnsi="Segoe UI Light" w:cs="Segoe UI Light"/>
+                <w:iCs/>
+                <w:sz w:val="28"/>
+                <w:szCs w:val="28"/>
+                <w:lang w:val="en-US"/>
+              </w:rPr>
+              <w:t>0.000001</w:t>
+            </w:r>
+          </w:p>
+        </w:tc>
+        <w:tc>
+          <w:tcPr>
+            <w:tcW w:w="992" w:type="dxa"/>
+          </w:tcPr>
+          <w:p>
+            <w:pPr>
+              <w:rPr>
+                <w:rFonts w:ascii="Segoe UI Light" w:hAnsi="Segoe UI Light" w:cs="Segoe UI Light"/>
+                <w:iCs/>
+                <w:sz w:val="28"/>
+                <w:szCs w:val="28"/>
+                <w:lang w:val="en-US"/>
+              </w:rPr>
+            </w:pPr>
+            <w:r>
+              <w:rPr>
+                <w:rFonts w:ascii="Segoe UI Light" w:hAnsi="Segoe UI Light" w:cs="Segoe UI Light"/>
+                <w:iCs/>
+                <w:sz w:val="28"/>
+                <w:szCs w:val="28"/>
+                <w:lang w:val="en-US"/>
+              </w:rPr>
+              <w:t>1599</w:t>
+            </w:r>
+          </w:p>
+        </w:tc>
+      </w:tr>
+    </w:tbl>
+    <w:p>
+      <w:pPr>
+        <w:ind w:left="-426"/>
+        <w:rPr>
+          <w:rFonts w:ascii="Segoe UI Light" w:hAnsi="Segoe UI Light" w:cs="Segoe UI Light"/>
+          <w:iCs/>
+          <w:sz w:val="28"/>
+          <w:szCs w:val="28"/>
+          <w:lang w:val="ru-BY"/>
+        </w:rPr>
+      </w:pPr>
+      <w:r>
+        <w:rPr>
+          <w:rFonts w:ascii="Segoe UI Light" w:hAnsi="Segoe UI Light" w:cs="Segoe UI Light"/>
+          <w:iCs/>
+          <w:sz w:val="28"/>
+          <w:szCs w:val="28"/>
+          <w:lang w:val="ru-BY"/>
+        </w:rPr>
+        <w:t>Поэтому можно сделать (в целом-то предсказуемый) вывод, что от выбора нормы зависит итоговое количество итераций.</w:t>
+      </w:r>
+    </w:p>
+    <w:p>
+      <w:pPr>
+        <w:ind w:left="-426"/>
+        <w:rPr>
+          <w:rFonts w:ascii="Segoe UI Light" w:hAnsi="Segoe UI Light" w:cs="Segoe UI Light"/>
+          <w:b/>
+          <w:bCs/>
+          <w:sz w:val="32"/>
+          <w:szCs w:val="32"/>
+          <w:lang w:val="ru-BY"/>
+        </w:rPr>
+      </w:pPr>
+      <w:r>
+        <w:rPr>
+          <w:rFonts w:ascii="Segoe UI Light" w:hAnsi="Segoe UI Light" w:cs="Segoe UI Light"/>
+          <w:b/>
+          <w:bCs/>
+          <w:sz w:val="32"/>
+          <w:szCs w:val="32"/>
+          <w:lang w:val="ru-BY"/>
+        </w:rPr>
+        <w:t>Второе</w:t>
+      </w:r>
+      <w:r>
+        <w:rPr>
+          <w:rFonts w:ascii="Segoe UI Light" w:hAnsi="Segoe UI Light" w:cs="Segoe UI Light"/>
+          <w:b/>
+          <w:bCs/>
+          <w:sz w:val="32"/>
+          <w:szCs w:val="32"/>
+          <w:lang w:val="ru-BY"/>
+        </w:rPr>
+        <w:t xml:space="preserve"> задание:</w:t>
+      </w:r>
+    </w:p>
+    <w:p>
+      <w:pPr>
+        <w:ind w:left="-426"/>
+        <w:rPr>
+          <w:rFonts w:ascii="Segoe UI Light" w:hAnsi="Segoe UI Light" w:cs="Segoe UI Light"/>
+          <w:iCs/>
+          <w:sz w:val="28"/>
+          <w:szCs w:val="28"/>
+          <w:lang w:val="ru-BY"/>
+        </w:rPr>
+      </w:pPr>
+      <w:r>
+        <w:rPr>
+          <w:rFonts w:ascii="Segoe UI Light" w:hAnsi="Segoe UI Light" w:cs="Segoe UI Light"/>
+          <w:iCs/>
+          <w:sz w:val="28"/>
+          <w:szCs w:val="28"/>
+          <w:lang w:val="ru-BY"/>
+        </w:rPr>
+        <w:t>В общем-то всё то же самое. Только теперь</w:t>
+      </w:r>
+      <w:r>
+        <w:rPr>
+          <w:rFonts w:ascii="Segoe UI Light" w:hAnsi="Segoe UI Light" w:cs="Segoe UI Light"/>
+          <w:iCs/>
+          <w:sz w:val="28"/>
+          <w:szCs w:val="28"/>
+          <w:lang w:val="ru-BY"/>
+        </w:rPr>
+        <w:t xml:space="preserve"> в итоговой решаемой СЛАУ коэффициенты вектора свободных членов не являются константами, а также высчитываются некой </w:t>
+      </w:r>
+      <w:r>
+        <w:rPr>
+          <w:rFonts w:ascii="Segoe UI Light" w:hAnsi="Segoe UI Light" w:cs="Segoe UI Light"/>
+          <w:iCs/>
+          <w:sz w:val="28"/>
+          <w:szCs w:val="28"/>
+          <w:lang w:val="en-US"/>
+        </w:rPr>
+        <w:t>f(x)</w:t>
+      </w:r>
+      <w:r>
+        <w:rPr>
+          <w:rFonts w:ascii="Segoe UI Light" w:hAnsi="Segoe UI Light" w:cs="Segoe UI Light"/>
+          <w:iCs/>
+          <w:sz w:val="28"/>
+          <w:szCs w:val="28"/>
+          <w:lang w:val="ru-BY"/>
+        </w:rPr>
+        <w:t xml:space="preserve">. И порядок аппроксимации теперь </w:t>
+      </w:r>
+      <w:r>
+        <w:rPr>
+          <w:rFonts w:ascii="Segoe UI Light" w:hAnsi="Segoe UI Light" w:cs="Segoe UI Light"/>
+          <w:iCs/>
+          <w:sz w:val="28"/>
+          <w:szCs w:val="28"/>
+          <w:lang w:val="en-US"/>
+        </w:rPr>
+        <w:t>h</w:t>
+      </w:r>
+      <w:r>
+        <w:rPr>
+          <w:rFonts w:ascii="Segoe UI Light" w:hAnsi="Segoe UI Light" w:cs="Segoe UI Light"/>
+          <w:iCs/>
+          <w:sz w:val="28"/>
+          <w:szCs w:val="28"/>
+          <w:vertAlign w:val="superscript"/>
+          <w:lang w:val="en-US"/>
+        </w:rPr>
+        <w:t>2</w:t>
+      </w:r>
+      <w:r>
+        <w:rPr>
+          <w:rFonts w:ascii="Segoe UI Light" w:hAnsi="Segoe UI Light" w:cs="Segoe UI Light"/>
+          <w:iCs/>
+          <w:sz w:val="28"/>
+          <w:szCs w:val="28"/>
+          <w:lang w:val="ru-BY"/>
+        </w:rPr>
+        <w:t xml:space="preserve">. </w:t>
+      </w:r>
+      <w:r>
+        <w:rPr>
+          <w:rFonts w:ascii="Segoe UI Light" w:hAnsi="Segoe UI Light" w:cs="Segoe UI Light"/>
+          <w:iCs/>
+          <w:sz w:val="28"/>
+          <w:szCs w:val="28"/>
+          <w:lang w:val="ru-BY"/>
+        </w:rPr>
+        <w:t xml:space="preserve">И количество отрезков (по условию) теперь </w:t>
+      </w:r>
+      <w:r>
+        <w:rPr>
+          <w:rFonts w:ascii="Segoe UI Light" w:hAnsi="Segoe UI Light" w:cs="Segoe UI Light"/>
+          <w:iCs/>
+          <w:sz w:val="28"/>
+          <w:szCs w:val="28"/>
+          <w:lang w:val="ru-BY"/>
+        </w:rPr>
+        <w:t xml:space="preserve">увеличивается в 2 раза на каждой итерации. </w:t>
+      </w:r>
+      <w:r>
+        <w:rPr>
+          <w:rFonts w:ascii="Segoe UI Light" w:hAnsi="Segoe UI Light" w:cs="Segoe UI Light"/>
+          <w:iCs/>
+          <w:sz w:val="28"/>
+          <w:szCs w:val="28"/>
+          <w:lang w:val="ru-BY"/>
+        </w:rPr>
+        <w:t xml:space="preserve">Для заданной в моём варианте точности 0.05 потребовалось </w:t>
+      </w:r>
+      <w:r>
+        <w:rPr>
+          <w:rFonts w:ascii="Segoe UI Light" w:hAnsi="Segoe UI Light" w:cs="Segoe UI Light"/>
+          <w:iCs/>
+          <w:sz w:val="28"/>
+          <w:szCs w:val="28"/>
+          <w:lang w:val="ru-BY"/>
+        </w:rPr>
+        <w:t>6</w:t>
+      </w:r>
+      <w:r>
+        <w:rPr>
+          <w:rFonts w:ascii="Segoe UI Light" w:hAnsi="Segoe UI Light" w:cs="Segoe UI Light"/>
+          <w:iCs/>
+          <w:sz w:val="28"/>
+          <w:szCs w:val="28"/>
+          <w:lang w:val="ru-BY"/>
+        </w:rPr>
+        <w:t xml:space="preserve"> раз повторить итерацию, прежде чем была достигнута эта точность. Норма квадратичная. Ниже приведены графики уточняемого решения (итераций).</w:t>
+      </w:r>
+    </w:p>
+    <w:p>
+      <w:pPr>
+        <w:ind w:left="-426"/>
+        <w:rPr>
+          <w:noProof/>
+        </w:rPr>
+      </w:pPr>
+      <w:r>
+        <w:rPr>
+          <w:noProof/>
+        </w:rPr>
+        <w:t xml:space="preserve">  </w:t>
+      </w:r>
+      <w:r>
+        <w:rPr>
+          <w:noProof/>
+        </w:rPr>
+        <w:drawing>
+          <wp:inline distT="0" distB="0" distL="0" distR="0" wp14:anchorId="1FE16400" wp14:editId="6631ABD8">
+            <wp:extent cx="2082800" cy="1562100"/>
+            <wp:effectExtent l="0" t="0" r="0" b="0"/>
+            <wp:docPr id="22" name="Picture 22"/>
+            <wp:cNvGraphicFramePr>
+              <a:graphicFrameLocks xmlns:a="http://schemas.openxmlformats.org/drawingml/2006/main" noChangeAspect="1"/>
+            </wp:cNvGraphicFramePr>
+            <a:graphic xmlns:a="http://schemas.openxmlformats.org/drawingml/2006/main">
+              <a:graphicData uri="http://schemas.openxmlformats.org/drawingml/2006/picture">
+                <pic:pic xmlns:pic="http://schemas.openxmlformats.org/drawingml/2006/picture">
+                  <pic:nvPicPr>
+                    <pic:cNvPr id="1" name=""/>
+                    <pic:cNvPicPr/>
+                  </pic:nvPicPr>
+                  <pic:blipFill>
+                    <a:blip r:embed="rId13"/>
+                    <a:stretch>
+                      <a:fillRect/>
+                    </a:stretch>
+                  </pic:blipFill>
+                  <pic:spPr>
+                    <a:xfrm>
+                      <a:off x="0" y="0"/>
+                      <a:ext cx="2102795" cy="1577096"/>
+                    </a:xfrm>
+                    <a:prstGeom prst="rect">
+                      <a:avLst/>
+                    </a:prstGeom>
+                  </pic:spPr>
+                </pic:pic>
+              </a:graphicData>
+            </a:graphic>
+          </wp:inline>
+        </w:drawing>
+      </w:r>
+      <w:r>
+        <w:rPr>
+          <w:noProof/>
+        </w:rPr>
+        <w:drawing>
+          <wp:inline distT="0" distB="0" distL="0" distR="0" wp14:anchorId="7D3A921F" wp14:editId="07F87C81">
+            <wp:extent cx="2159000" cy="1619250"/>
+            <wp:effectExtent l="0" t="0" r="0" b="0"/>
+            <wp:docPr id="23" name="Picture 23"/>
+            <wp:cNvGraphicFramePr>
+              <a:graphicFrameLocks xmlns:a="http://schemas.openxmlformats.org/drawingml/2006/main" noChangeAspect="1"/>
+            </wp:cNvGraphicFramePr>
+            <a:graphic xmlns:a="http://schemas.openxmlformats.org/drawingml/2006/main">
+              <a:graphicData uri="http://schemas.openxmlformats.org/drawingml/2006/picture">
+                <pic:pic xmlns:pic="http://schemas.openxmlformats.org/drawingml/2006/picture">
+                  <pic:nvPicPr>
+                    <pic:cNvPr id="1" name=""/>
+                    <pic:cNvPicPr/>
+                  </pic:nvPicPr>
+                  <pic:blipFill>
+                    <a:blip r:embed="rId14"/>
+                    <a:stretch>
+                      <a:fillRect/>
+                    </a:stretch>
+                  </pic:blipFill>
+                  <pic:spPr>
+                    <a:xfrm>
+                      <a:off x="0" y="0"/>
+                      <a:ext cx="2175808" cy="1631856"/>
+                    </a:xfrm>
+                    <a:prstGeom prst="rect">
+                      <a:avLst/>
+                    </a:prstGeom>
+                  </pic:spPr>
+                </pic:pic>
+              </a:graphicData>
+            </a:graphic>
+          </wp:inline>
+        </w:drawing>
+      </w:r>
+      <w:r>
+        <w:rPr>
+          <w:noProof/>
+        </w:rPr>
+        <w:drawing>
+          <wp:inline distT="0" distB="0" distL="0" distR="0" wp14:anchorId="5A92FA9D" wp14:editId="03A993F7">
+            <wp:extent cx="2201333" cy="1651000"/>
+            <wp:effectExtent l="0" t="0" r="8890" b="6350"/>
+            <wp:docPr id="24" name="Picture 24"/>
+            <wp:cNvGraphicFramePr>
+              <a:graphicFrameLocks xmlns:a="http://schemas.openxmlformats.org/drawingml/2006/main" noChangeAspect="1"/>
+            </wp:cNvGraphicFramePr>
+            <a:graphic xmlns:a="http://schemas.openxmlformats.org/drawingml/2006/main">
+              <a:graphicData uri="http://schemas.openxmlformats.org/drawingml/2006/picture">
+                <pic:pic xmlns:pic="http://schemas.openxmlformats.org/drawingml/2006/picture">
+                  <pic:nvPicPr>
+                    <pic:cNvPr id="1" name=""/>
+                    <pic:cNvPicPr/>
+                  </pic:nvPicPr>
+                  <pic:blipFill>
+                    <a:blip r:embed="rId15"/>
+                    <a:stretch>
+                      <a:fillRect/>
+                    </a:stretch>
+                  </pic:blipFill>
+                  <pic:spPr>
+                    <a:xfrm>
+                      <a:off x="0" y="0"/>
+                      <a:ext cx="2211450" cy="1658588"/>
+                    </a:xfrm>
+                    <a:prstGeom prst="rect">
+                      <a:avLst/>
+                    </a:prstGeom>
+                  </pic:spPr>
+                </pic:pic>
+              </a:graphicData>
+            </a:graphic>
+          </wp:inline>
+        </w:drawing>
+      </w:r>
+    </w:p>
+    <w:p>
+      <w:pPr>
+        <w:ind w:left="-426"/>
+        <w:rPr>
+          <w:noProof/>
+        </w:rPr>
+      </w:pPr>
+      <w:r>
+        <w:rPr>
+          <w:noProof/>
+        </w:rPr>
+        <w:t xml:space="preserve">  </w:t>
+      </w:r>
+    </w:p>
+    <w:p>
+      <w:pPr>
+        <w:ind w:left="-426"/>
+        <w:rPr>
+          <w:rFonts w:ascii="Segoe UI Light" w:hAnsi="Segoe UI Light" w:cs="Segoe UI Light"/>
+          <w:iCs/>
+          <w:sz w:val="28"/>
+          <w:szCs w:val="28"/>
+          <w:lang w:val="ru-BY"/>
+        </w:rPr>
+      </w:pPr>
+      <w:r>
+        <w:rPr>
+          <w:rFonts w:ascii="Segoe UI Light" w:hAnsi="Segoe UI Light" w:cs="Segoe UI Light"/>
+          <w:iCs/>
+          <w:noProof/>
+          <w:sz w:val="28"/>
+          <w:szCs w:val="28"/>
+          <w:lang w:val="ru-BY"/>
+        </w:rPr>
+        <w:drawing>
+          <wp:inline distT="0" distB="0" distL="0" distR="0" wp14:anchorId="16B28C35" wp14:editId="17E68592">
+            <wp:extent cx="2082800" cy="1562100"/>
+            <wp:effectExtent l="0" t="0" r="0" b="0"/>
+            <wp:docPr id="25" name="Picture 25"/>
+            <wp:cNvGraphicFramePr>
+              <a:graphicFrameLocks xmlns:a="http://schemas.openxmlformats.org/drawingml/2006/main" noChangeAspect="1"/>
+            </wp:cNvGraphicFramePr>
+            <a:graphic xmlns:a="http://schemas.openxmlformats.org/drawingml/2006/main">
+              <a:graphicData uri="http://schemas.openxmlformats.org/drawingml/2006/picture">
+                <pic:pic xmlns:pic="http://schemas.openxmlformats.org/drawingml/2006/picture">
+                  <pic:nvPicPr>
+                    <pic:cNvPr id="1" name=""/>
+                    <pic:cNvPicPr/>
+                  </pic:nvPicPr>
+                  <pic:blipFill>
+                    <a:blip r:embed="rId16"/>
+                    <a:stretch>
+                      <a:fillRect/>
+                    </a:stretch>
+                  </pic:blipFill>
+                  <pic:spPr>
+                    <a:xfrm>
+                      <a:off x="0" y="0"/>
+                      <a:ext cx="2089609" cy="1567207"/>
+                    </a:xfrm>
+                    <a:prstGeom prst="rect">
+                      <a:avLst/>
+                    </a:prstGeom>
+                  </pic:spPr>
+                </pic:pic>
+              </a:graphicData>
+            </a:graphic>
+          </wp:inline>
+        </w:drawing>
+      </w:r>
+      <w:r>
+        <w:rPr>
+          <w:rFonts w:ascii="Segoe UI Light" w:hAnsi="Segoe UI Light" w:cs="Segoe UI Light"/>
+          <w:iCs/>
+          <w:noProof/>
+          <w:sz w:val="28"/>
+          <w:szCs w:val="28"/>
+          <w:lang w:val="ru-BY"/>
+        </w:rPr>
+        <w:drawing>
+          <wp:inline distT="0" distB="0" distL="0" distR="0" wp14:anchorId="37DDAE89" wp14:editId="2142D52B">
+            <wp:extent cx="2006600" cy="1504950"/>
+            <wp:effectExtent l="0" t="0" r="0" b="0"/>
+            <wp:docPr id="26" name="Picture 26"/>
+            <wp:cNvGraphicFramePr>
+              <a:graphicFrameLocks xmlns:a="http://schemas.openxmlformats.org/drawingml/2006/main" noChangeAspect="1"/>
+            </wp:cNvGraphicFramePr>
+            <a:graphic xmlns:a="http://schemas.openxmlformats.org/drawingml/2006/main">
+              <a:graphicData uri="http://schemas.openxmlformats.org/drawingml/2006/picture">
+                <pic:pic xmlns:pic="http://schemas.openxmlformats.org/drawingml/2006/picture">
+                  <pic:nvPicPr>
+                    <pic:cNvPr id="1" name=""/>
+                    <pic:cNvPicPr/>
+                  </pic:nvPicPr>
+                  <pic:blipFill>
+                    <a:blip r:embed="rId17"/>
+                    <a:stretch>
+                      <a:fillRect/>
+                    </a:stretch>
+                  </pic:blipFill>
+                  <pic:spPr>
+                    <a:xfrm>
+                      <a:off x="0" y="0"/>
+                      <a:ext cx="2019693" cy="1514770"/>
+                    </a:xfrm>
+                    <a:prstGeom prst="rect">
+                      <a:avLst/>
+                    </a:prstGeom>
+                  </pic:spPr>
+                </pic:pic>
+              </a:graphicData>
+            </a:graphic>
+          </wp:inline>
+        </w:drawing>
+      </w:r>
+      <w:r>
+        <w:rPr>
+          <w:rFonts w:ascii="Segoe UI Light" w:hAnsi="Segoe UI Light" w:cs="Segoe UI Light"/>
+          <w:iCs/>
+          <w:noProof/>
+          <w:sz w:val="28"/>
+          <w:szCs w:val="28"/>
+          <w:lang w:val="ru-BY"/>
+        </w:rPr>
+        <w:drawing>
+          <wp:inline distT="0" distB="0" distL="0" distR="0" wp14:anchorId="2A26F193" wp14:editId="19553514">
+            <wp:extent cx="2108200" cy="1581150"/>
+            <wp:effectExtent l="0" t="0" r="6350" b="0"/>
+            <wp:docPr id="27" name="Picture 27"/>
+            <wp:cNvGraphicFramePr>
+              <a:graphicFrameLocks xmlns:a="http://schemas.openxmlformats.org/drawingml/2006/main" noChangeAspect="1"/>
+            </wp:cNvGraphicFramePr>
+            <a:graphic xmlns:a="http://schemas.openxmlformats.org/drawingml/2006/main">
+              <a:graphicData uri="http://schemas.openxmlformats.org/drawingml/2006/picture">
+                <pic:pic xmlns:pic="http://schemas.openxmlformats.org/drawingml/2006/picture">
+                  <pic:nvPicPr>
+                    <pic:cNvPr id="1" name=""/>
+                    <pic:cNvPicPr/>
+                  </pic:nvPicPr>
+                  <pic:blipFill>
+                    <a:blip r:embed="rId18"/>
+                    <a:stretch>
+                      <a:fillRect/>
+                    </a:stretch>
+                  </pic:blipFill>
+                  <pic:spPr>
+                    <a:xfrm>
+                      <a:off x="0" y="0"/>
+                      <a:ext cx="2124184" cy="1593138"/>
+                    </a:xfrm>
+                    <a:prstGeom prst="rect">
+                      <a:avLst/>
+                    </a:prstGeom>
+                  </pic:spPr>
+                </pic:pic>
+              </a:graphicData>
+            </a:graphic>
+          </wp:inline>
+        </w:drawing>
+      </w:r>
+    </w:p>
+    <w:p>
+      <w:pPr>
+        <w:ind w:left="-426"/>
+        <w:rPr>
+          <w:rFonts w:ascii="Segoe UI Light" w:hAnsi="Segoe UI Light" w:cs="Segoe UI Light"/>
+          <w:iCs/>
+          <w:sz w:val="28"/>
+          <w:szCs w:val="28"/>
+          <w:lang w:val="ru-BY"/>
+        </w:rPr>
+      </w:pPr>
+      <w:r>
+        <w:rPr>
+          <w:rFonts w:ascii="Segoe UI Light" w:hAnsi="Segoe UI Light" w:cs="Segoe UI Light"/>
+          <w:iCs/>
+          <w:sz w:val="28"/>
+          <w:szCs w:val="28"/>
+          <w:lang w:val="ru-BY"/>
+        </w:rPr>
+        <w:t xml:space="preserve">Понадобилось разделить исходный отрезок на </w:t>
+      </w:r>
+      <w:r>
+        <w:rPr>
+          <w:rFonts w:ascii="Segoe UI Light" w:hAnsi="Segoe UI Light" w:cs="Segoe UI Light"/>
+          <w:iCs/>
+          <w:sz w:val="28"/>
+          <w:szCs w:val="28"/>
+          <w:lang w:val="ru-BY"/>
+        </w:rPr>
+        <w:t>96</w:t>
+      </w:r>
+      <w:r>
+        <w:rPr>
+          <w:rFonts w:ascii="Segoe UI Light" w:hAnsi="Segoe UI Light" w:cs="Segoe UI Light"/>
+          <w:iCs/>
+          <w:sz w:val="28"/>
+          <w:szCs w:val="28"/>
+          <w:lang w:val="ru-BY"/>
+        </w:rPr>
+        <w:t xml:space="preserve"> частей. </w:t>
+      </w:r>
+    </w:p>
+    <w:p>
+      <w:pPr>
+        <w:ind w:left="-426"/>
+        <w:rPr>
+          <w:rFonts w:ascii="Segoe UI Light" w:eastAsiaTheme="minorEastAsia" w:hAnsi="Segoe UI Light" w:cs="Segoe UI Light"/>
+          <w:iCs/>
+          <w:sz w:val="28"/>
+          <w:szCs w:val="28"/>
+          <w:lang w:val="ru-BY"/>
+        </w:rPr>
+      </w:pPr>
+      <w:r>
+        <w:rPr>
+          <w:rFonts w:ascii="Segoe UI Light" w:eastAsiaTheme="minorEastAsia" w:hAnsi="Segoe UI Light" w:cs="Segoe UI Light"/>
+          <w:iCs/>
+          <w:sz w:val="28"/>
+          <w:szCs w:val="28"/>
+          <w:lang w:val="ru-BY"/>
+        </w:rPr>
+        <w:t>Если потребовать увеличить точность, как и в прошлом задании, то:</w:t>
+      </w:r>
+    </w:p>
+    <w:tbl>
+      <w:tblPr>
+        <w:tblStyle w:val="TableGrid"/>
+        <w:tblW w:w="0" w:type="auto"/>
+        <w:tblInd w:w="-426" w:type="dxa"/>
+        <w:tblLook w:val="04A0" w:firstRow="1" w:lastRow="0" w:firstColumn="1" w:lastColumn="0" w:noHBand="0" w:noVBand="1"/>
+      </w:tblPr>
+      <w:tblGrid>
+        <w:gridCol w:w="1414"/>
+        <w:gridCol w:w="992"/>
+      </w:tblGrid>
+      <w:tr>
+        <w:tc>
+          <w:tcPr>
+            <w:tcW w:w="1414" w:type="dxa"/>
+          </w:tcPr>
+          <w:p>
+            <w:pPr>
+              <w:rPr>
+                <w:rFonts w:ascii="Segoe UI Light" w:hAnsi="Segoe UI Light" w:cs="Segoe UI Light"/>
+                <w:b/>
+                <w:bCs/>
+                <w:iCs/>
+                <w:sz w:val="28"/>
+                <w:szCs w:val="28"/>
+                <w:lang w:val="en-US"/>
+              </w:rPr>
+            </w:pPr>
+            <w:r>
+              <w:rPr>
+                <w:rFonts w:ascii="Segoe UI Light" w:hAnsi="Segoe UI Light" w:cs="Segoe UI Light"/>
+                <w:b/>
+                <w:bCs/>
+                <w:iCs/>
+                <w:sz w:val="28"/>
+                <w:szCs w:val="28"/>
+                <w:lang w:val="en-US"/>
+              </w:rPr>
+              <w:t>E</w:t>
+            </w:r>
+          </w:p>
+        </w:tc>
+        <w:tc>
+          <w:tcPr>
+            <w:tcW w:w="992" w:type="dxa"/>
+          </w:tcPr>
+          <w:p>
+            <w:pPr>
+              <w:rPr>
+                <w:rFonts w:ascii="Segoe UI Light" w:hAnsi="Segoe UI Light" w:cs="Segoe UI Light"/>
+                <w:b/>
+                <w:bCs/>
+                <w:iCs/>
+                <w:sz w:val="28"/>
+                <w:szCs w:val="28"/>
+                <w:lang w:val="en-US"/>
+              </w:rPr>
+            </w:pPr>
+            <w:r>
+              <w:rPr>
+                <w:rFonts w:ascii="Segoe UI Light" w:hAnsi="Segoe UI Light" w:cs="Segoe UI Light"/>
+                <w:b/>
+                <w:bCs/>
+                <w:iCs/>
+                <w:sz w:val="28"/>
+                <w:szCs w:val="28"/>
+                <w:lang w:val="en-US"/>
+              </w:rPr>
+              <w:t>N</w:t>
+            </w:r>
+          </w:p>
+        </w:tc>
+      </w:tr>
+      <w:tr>
+        <w:tc>
+          <w:tcPr>
+            <w:tcW w:w="1414" w:type="dxa"/>
+          </w:tcPr>
+          <w:p>
+            <w:pPr>
+              <w:rPr>
+                <w:rFonts w:ascii="Segoe UI Light" w:hAnsi="Segoe UI Light" w:cs="Segoe UI Light"/>
+                <w:iCs/>
+                <w:sz w:val="28"/>
+                <w:szCs w:val="28"/>
+                <w:lang w:val="en-US"/>
+              </w:rPr>
+            </w:pPr>
+            <w:r>
+              <w:rPr>
+                <w:rFonts w:ascii="Segoe UI Light" w:hAnsi="Segoe UI Light" w:cs="Segoe UI Light"/>
+                <w:iCs/>
+                <w:sz w:val="28"/>
+                <w:szCs w:val="28"/>
+                <w:lang w:val="en-US"/>
+              </w:rPr>
+              <w:lastRenderedPageBreak/>
+              <w:t>0.01</w:t>
+            </w:r>
+          </w:p>
+        </w:tc>
+        <w:tc>
+          <w:tcPr>
+            <w:tcW w:w="992" w:type="dxa"/>
+          </w:tcPr>
+          <w:p>
+            <w:pPr>
+              <w:rPr>
+                <w:rFonts w:ascii="Segoe UI Light" w:hAnsi="Segoe UI Light" w:cs="Segoe UI Light"/>
+                <w:iCs/>
+                <w:sz w:val="28"/>
+                <w:szCs w:val="28"/>
+                <w:lang w:val="en-US"/>
+              </w:rPr>
+            </w:pPr>
+            <w:r>
+              <w:rPr>
+                <w:rFonts w:ascii="Segoe UI Light" w:hAnsi="Segoe UI Light" w:cs="Segoe UI Light"/>
+                <w:iCs/>
+                <w:sz w:val="28"/>
+                <w:szCs w:val="28"/>
+                <w:lang w:val="en-US"/>
+              </w:rPr>
+              <w:t>384</w:t>
+            </w:r>
+          </w:p>
+        </w:tc>
+      </w:tr>
+      <w:tr>
+        <w:tc>
+          <w:tcPr>
+            <w:tcW w:w="1414" w:type="dxa"/>
+          </w:tcPr>
+          <w:p>
+            <w:pPr>
+              <w:rPr>
+                <w:rFonts w:ascii="Segoe UI Light" w:hAnsi="Segoe UI Light" w:cs="Segoe UI Light"/>
+                <w:iCs/>
+                <w:sz w:val="28"/>
+                <w:szCs w:val="28"/>
+                <w:lang w:val="en-US"/>
+              </w:rPr>
+            </w:pPr>
+            <w:r>
+              <w:rPr>
+                <w:rFonts w:ascii="Segoe UI Light" w:hAnsi="Segoe UI Light" w:cs="Segoe UI Light"/>
+                <w:iCs/>
+                <w:sz w:val="28"/>
+                <w:szCs w:val="28"/>
+                <w:lang w:val="en-US"/>
+              </w:rPr>
+              <w:t>0.001</w:t>
+            </w:r>
+          </w:p>
+        </w:tc>
+        <w:tc>
+          <w:tcPr>
+            <w:tcW w:w="992" w:type="dxa"/>
+          </w:tcPr>
+          <w:p>
+            <w:pPr>
+              <w:rPr>
+                <w:rFonts w:ascii="Segoe UI Light" w:hAnsi="Segoe UI Light" w:cs="Segoe UI Light"/>
+                <w:iCs/>
+                <w:sz w:val="28"/>
+                <w:szCs w:val="28"/>
+                <w:lang w:val="en-US"/>
+              </w:rPr>
+            </w:pPr>
+            <w:r>
+              <w:rPr>
+                <w:rFonts w:ascii="Segoe UI Light" w:hAnsi="Segoe UI Light" w:cs="Segoe UI Light"/>
+                <w:iCs/>
+                <w:sz w:val="28"/>
+                <w:szCs w:val="28"/>
+                <w:lang w:val="en-US"/>
+              </w:rPr>
+              <w:t>3072</w:t>
+            </w:r>
+          </w:p>
+        </w:tc>
+      </w:tr>
+    </w:tbl>
+    <w:p>
+      <w:pPr>
+        <w:ind w:left="-426"/>
+        <w:rPr>
+          <w:rFonts w:ascii="Segoe UI Light" w:hAnsi="Segoe UI Light" w:cs="Segoe UI Light"/>
+          <w:iCs/>
+          <w:sz w:val="28"/>
+          <w:szCs w:val="28"/>
+          <w:lang w:val="ru-BY"/>
+        </w:rPr>
+      </w:pPr>
+      <w:r>
+        <w:rPr>
+          <w:rFonts w:ascii="Segoe UI Light" w:hAnsi="Segoe UI Light" w:cs="Segoe UI Light"/>
+          <w:iCs/>
+          <w:sz w:val="28"/>
+          <w:szCs w:val="28"/>
+          <w:lang w:val="ru-BY"/>
+        </w:rPr>
+        <w:t>То же самое, но уже с равномерной нормой:</w:t>
+      </w:r>
+    </w:p>
+    <w:tbl>
+      <w:tblPr>
+        <w:tblStyle w:val="TableGrid"/>
+        <w:tblW w:w="0" w:type="auto"/>
+        <w:tblInd w:w="-426" w:type="dxa"/>
+        <w:tblLook w:val="04A0" w:firstRow="1" w:lastRow="0" w:firstColumn="1" w:lastColumn="0" w:noHBand="0" w:noVBand="1"/>
+      </w:tblPr>
+      <w:tblGrid>
+        <w:gridCol w:w="1414"/>
+        <w:gridCol w:w="992"/>
+      </w:tblGrid>
+      <w:tr>
+        <w:tc>
+          <w:tcPr>
+            <w:tcW w:w="1414" w:type="dxa"/>
+          </w:tcPr>
+          <w:p>
+            <w:pPr>
+              <w:rPr>
+                <w:rFonts w:ascii="Segoe UI Light" w:hAnsi="Segoe UI Light" w:cs="Segoe UI Light"/>
+                <w:b/>
+                <w:bCs/>
+                <w:iCs/>
+                <w:sz w:val="28"/>
+                <w:szCs w:val="28"/>
+                <w:lang w:val="en-US"/>
+              </w:rPr>
+            </w:pPr>
+            <w:r>
+              <w:rPr>
+                <w:rFonts w:ascii="Segoe UI Light" w:hAnsi="Segoe UI Light" w:cs="Segoe UI Light"/>
+                <w:b/>
+                <w:bCs/>
+                <w:iCs/>
+                <w:sz w:val="28"/>
+                <w:szCs w:val="28"/>
+                <w:lang w:val="en-US"/>
+              </w:rPr>
+              <w:t>E</w:t>
+            </w:r>
+          </w:p>
+        </w:tc>
+        <w:tc>
+          <w:tcPr>
+            <w:tcW w:w="992" w:type="dxa"/>
+          </w:tcPr>
+          <w:p>
+            <w:pPr>
+              <w:rPr>
+                <w:rFonts w:ascii="Segoe UI Light" w:hAnsi="Segoe UI Light" w:cs="Segoe UI Light"/>
+                <w:b/>
+                <w:bCs/>
+                <w:iCs/>
+                <w:sz w:val="28"/>
+                <w:szCs w:val="28"/>
+                <w:lang w:val="en-US"/>
+              </w:rPr>
+            </w:pPr>
+            <w:r>
+              <w:rPr>
+                <w:rFonts w:ascii="Segoe UI Light" w:hAnsi="Segoe UI Light" w:cs="Segoe UI Light"/>
+                <w:b/>
+                <w:bCs/>
+                <w:iCs/>
+                <w:sz w:val="28"/>
+                <w:szCs w:val="28"/>
+                <w:lang w:val="en-US"/>
+              </w:rPr>
+              <w:t>N</w:t>
+            </w:r>
+          </w:p>
+        </w:tc>
+      </w:tr>
+      <w:tr>
+        <w:tc>
+          <w:tcPr>
+            <w:tcW w:w="1414" w:type="dxa"/>
+          </w:tcPr>
+          <w:p>
+            <w:pPr>
+              <w:rPr>
+                <w:rFonts w:ascii="Segoe UI Light" w:hAnsi="Segoe UI Light" w:cs="Segoe UI Light"/>
+                <w:iCs/>
+                <w:sz w:val="28"/>
+                <w:szCs w:val="28"/>
+                <w:lang w:val="ru-BY"/>
+              </w:rPr>
+            </w:pPr>
+            <w:r>
+              <w:rPr>
+                <w:rFonts w:ascii="Segoe UI Light" w:hAnsi="Segoe UI Light" w:cs="Segoe UI Light"/>
+                <w:iCs/>
+                <w:sz w:val="28"/>
+                <w:szCs w:val="28"/>
+                <w:lang w:val="en-US"/>
+              </w:rPr>
+              <w:t>0.0</w:t>
+            </w:r>
+            <w:r>
+              <w:rPr>
+                <w:rFonts w:ascii="Segoe UI Light" w:hAnsi="Segoe UI Light" w:cs="Segoe UI Light"/>
+                <w:iCs/>
+                <w:sz w:val="28"/>
+                <w:szCs w:val="28"/>
+                <w:lang w:val="ru-BY"/>
+              </w:rPr>
+              <w:t>5</w:t>
+            </w:r>
+          </w:p>
+        </w:tc>
+        <w:tc>
+          <w:tcPr>
+            <w:tcW w:w="992" w:type="dxa"/>
+          </w:tcPr>
+          <w:p>
+            <w:pPr>
+              <w:rPr>
+                <w:rFonts w:ascii="Segoe UI Light" w:hAnsi="Segoe UI Light" w:cs="Segoe UI Light"/>
+                <w:iCs/>
+                <w:sz w:val="28"/>
+                <w:szCs w:val="28"/>
+                <w:lang w:val="en-US"/>
+              </w:rPr>
+            </w:pPr>
+            <w:r>
+              <w:rPr>
+                <w:rFonts w:ascii="Segoe UI Light" w:hAnsi="Segoe UI Light" w:cs="Segoe UI Light"/>
+                <w:iCs/>
+                <w:sz w:val="28"/>
+                <w:szCs w:val="28"/>
+                <w:lang w:val="en-US"/>
+              </w:rPr>
+              <w:t>96</w:t>
+            </w:r>
+          </w:p>
+        </w:tc>
+      </w:tr>
+      <w:tr>
+        <w:tc>
+          <w:tcPr>
+            <w:tcW w:w="1414" w:type="dxa"/>
+          </w:tcPr>
+          <w:p>
+            <w:pPr>
+              <w:rPr>
+                <w:rFonts w:ascii="Segoe UI Light" w:hAnsi="Segoe UI Light" w:cs="Segoe UI Light"/>
+                <w:iCs/>
+                <w:sz w:val="28"/>
+                <w:szCs w:val="28"/>
+                <w:lang w:val="en-US"/>
+              </w:rPr>
+            </w:pPr>
+            <w:r>
+              <w:rPr>
+                <w:rFonts w:ascii="Segoe UI Light" w:hAnsi="Segoe UI Light" w:cs="Segoe UI Light"/>
+                <w:iCs/>
+                <w:sz w:val="28"/>
+                <w:szCs w:val="28"/>
+                <w:lang w:val="ru-BY"/>
+              </w:rPr>
+              <w:t>0.01</w:t>
+            </w:r>
+          </w:p>
+        </w:tc>
+        <w:tc>
+          <w:tcPr>
+            <w:tcW w:w="992" w:type="dxa"/>
+          </w:tcPr>
+          <w:p>
+            <w:pPr>
+              <w:rPr>
+                <w:rFonts w:ascii="Segoe UI Light" w:hAnsi="Segoe UI Light" w:cs="Segoe UI Light"/>
+                <w:iCs/>
+                <w:sz w:val="28"/>
+                <w:szCs w:val="28"/>
+                <w:lang w:val="en-US"/>
+              </w:rPr>
+            </w:pPr>
+            <w:r>
+              <w:rPr>
+                <w:rFonts w:ascii="Segoe UI Light" w:hAnsi="Segoe UI Light" w:cs="Segoe UI Light"/>
+                <w:iCs/>
+                <w:sz w:val="28"/>
+                <w:szCs w:val="28"/>
+                <w:lang w:val="en-US"/>
+              </w:rPr>
+              <w:t>96</w:t>
+            </w:r>
+          </w:p>
+        </w:tc>
+      </w:tr>
+      <w:tr>
+        <w:tc>
+          <w:tcPr>
+            <w:tcW w:w="1414" w:type="dxa"/>
+          </w:tcPr>
+          <w:p>
+            <w:pPr>
+              <w:rPr>
+                <w:rFonts w:ascii="Segoe UI Light" w:hAnsi="Segoe UI Light" w:cs="Segoe UI Light"/>
+                <w:iCs/>
+                <w:sz w:val="28"/>
+                <w:szCs w:val="28"/>
+                <w:lang w:val="en-US"/>
+              </w:rPr>
+            </w:pPr>
+            <w:r>
+              <w:rPr>
+                <w:rFonts w:ascii="Segoe UI Light" w:hAnsi="Segoe UI Light" w:cs="Segoe UI Light"/>
+                <w:iCs/>
+                <w:sz w:val="28"/>
+                <w:szCs w:val="28"/>
+                <w:lang w:val="en-US"/>
+              </w:rPr>
+              <w:t>0.001</w:t>
+            </w:r>
+          </w:p>
+        </w:tc>
+        <w:tc>
+          <w:tcPr>
+            <w:tcW w:w="992" w:type="dxa"/>
+          </w:tcPr>
+          <w:p>
+            <w:pPr>
+              <w:rPr>
+                <w:rFonts w:ascii="Segoe UI Light" w:hAnsi="Segoe UI Light" w:cs="Segoe UI Light"/>
+                <w:iCs/>
+                <w:sz w:val="28"/>
+                <w:szCs w:val="28"/>
+                <w:lang w:val="en-US"/>
+              </w:rPr>
+            </w:pPr>
+            <w:r>
+              <w:rPr>
+                <w:rFonts w:ascii="Segoe UI Light" w:hAnsi="Segoe UI Light" w:cs="Segoe UI Light"/>
+                <w:iCs/>
+                <w:sz w:val="28"/>
+                <w:szCs w:val="28"/>
+                <w:lang w:val="en-US"/>
+              </w:rPr>
+              <w:t>9</w:t>
+            </w:r>
+            <w:r>
+              <w:rPr>
+                <w:rFonts w:ascii="Segoe UI Light" w:hAnsi="Segoe UI Light" w:cs="Segoe UI Light"/>
+                <w:iCs/>
+                <w:sz w:val="28"/>
+                <w:szCs w:val="28"/>
+                <w:lang w:val="en-US"/>
+              </w:rPr>
+              <w:t>6</w:t>
+            </w:r>
+          </w:p>
+        </w:tc>
+      </w:tr>
+    </w:tbl>
+    <w:p>
+      <w:pPr>
+        <w:ind w:left="-426"/>
+        <w:rPr>
+          <w:rFonts w:ascii="Segoe UI Light" w:hAnsi="Segoe UI Light" w:cs="Segoe UI Light"/>
+          <w:iCs/>
+          <w:sz w:val="28"/>
+          <w:szCs w:val="28"/>
+          <w:lang w:val="ru-BY"/>
+        </w:rPr>
+      </w:pPr>
+    </w:p>
+    <w:p>
+      <w:pPr>
+        <w:ind w:left="-426"/>
+        <w:rPr>
           <w:rStyle w:val="Emphasis"/>
           <w:rFonts w:ascii="Segoe UI Light" w:hAnsi="Segoe UI Light" w:cs="Segoe UI Light"/>
           <w:b/>
@@ -1986,98 +3526,15 @@
         <w:ind w:left="-426"/>
         <w:rPr>
           <w:rFonts w:ascii="Segoe UI Light" w:hAnsi="Segoe UI Light" w:cs="Segoe UI Light"/>
-          <w:sz w:val="28"/>
-          <w:szCs w:val="28"/>
-          <w:lang w:val="ru-BY"/>
-        </w:rPr>
-      </w:pPr>
-      <w:r>
-        <w:rPr>
-          <w:rStyle w:val="Emphasis"/>
-          <w:rFonts w:ascii="Segoe UI Light" w:hAnsi="Segoe UI Light" w:cs="Segoe UI Light"/>
           <w:bCs/>
-          <w:i w:val="0"/>
-          <w:iCs w:val="0"/>
-          <w:sz w:val="28"/>
-          <w:szCs w:val="28"/>
-          <w:lang w:val="ru-BY"/>
-        </w:rPr>
-        <w:t xml:space="preserve">По итогу сложно сказать, какой метод даёт лучшую эффективность с точки зрения точности приближения функции с помощью заданной системы.  Могу лишь сделать предположение, что из-за того, что в методе коллокаций дополнительно точность решения может зависеть от конкретного набора точек коллокации, этот метод в среднем даёт менее хорошее решение. Методы Галеркина и интегральный метод наименьших квадратов в этом плане больше “автоматизируют” процесс и </w:t>
-      </w:r>
-      <w:r>
-        <w:rPr>
-          <w:rStyle w:val="Emphasis"/>
-          <w:rFonts w:ascii="Segoe UI Light" w:hAnsi="Segoe UI Light" w:cs="Segoe UI Light"/>
-          <w:bCs/>
-          <w:i w:val="0"/>
-          <w:iCs w:val="0"/>
-          <w:sz w:val="28"/>
-          <w:szCs w:val="28"/>
-          <w:lang w:val="ru-BY"/>
-        </w:rPr>
-        <w:lastRenderedPageBreak/>
-        <w:t xml:space="preserve">при этом дают очень похожий результат (на нашем примере с отличием в выводе не более 0.01). </w:t>
-      </w:r>
-    </w:p>
-    <w:p>
-      <w:pPr>
-        <w:ind w:left="-426"/>
-        <w:rPr>
-          <w:rFonts w:ascii="Segoe UI Light" w:hAnsi="Segoe UI Light" w:cs="Segoe UI Light"/>
-          <w:bCs/>
-          <w:sz w:val="28"/>
-          <w:szCs w:val="28"/>
-          <w:lang w:val="ru-BY"/>
-        </w:rPr>
-      </w:pPr>
-      <w:r>
-        <w:rPr>
-          <w:rFonts w:ascii="Segoe UI Light" w:hAnsi="Segoe UI Light" w:cs="Segoe UI Light"/>
-          <w:sz w:val="28"/>
-          <w:szCs w:val="28"/>
-          <w:lang w:val="ru-BY"/>
-        </w:rPr>
-        <w:t xml:space="preserve"> Чтобы получить решение, которое приближается базисной системой заданного вида, с точностью до какого-то эпсилон, необходимо увеличивать </w:t>
-      </w:r>
-      <w:r>
-        <w:rPr>
-          <w:rFonts w:ascii="Segoe UI Light" w:hAnsi="Segoe UI Light" w:cs="Segoe UI Light"/>
           <w:sz w:val="28"/>
           <w:szCs w:val="28"/>
           <w:lang w:val="en-US"/>
         </w:rPr>
-        <w:t>N</w:t>
-      </w:r>
-      <w:r>
-        <w:rPr>
-          <w:rFonts w:ascii="Segoe UI Light" w:hAnsi="Segoe UI Light" w:cs="Segoe UI Light"/>
-          <w:sz w:val="28"/>
-          <w:szCs w:val="28"/>
-          <w:lang w:val="ru-BY"/>
-        </w:rPr>
-        <w:t xml:space="preserve"> до тех пор, пока норма разности векторов с коэффициентами прошлого и текущего раза будет превышать это эпсилон. В конечном счёте я либо достигну запрошенной точности, либо остановлюсь на том </w:t>
-      </w:r>
-      <w:r>
-        <w:rPr>
-          <w:rFonts w:ascii="Segoe UI Light" w:hAnsi="Segoe UI Light" w:cs="Segoe UI Light"/>
-          <w:sz w:val="28"/>
-          <w:szCs w:val="28"/>
-          <w:lang w:val="en-US"/>
-        </w:rPr>
-        <w:t>N</w:t>
-      </w:r>
-      <w:r>
-        <w:rPr>
-          <w:rFonts w:ascii="Segoe UI Light" w:hAnsi="Segoe UI Light" w:cs="Segoe UI Light"/>
-          <w:sz w:val="28"/>
-          <w:szCs w:val="28"/>
-          <w:lang w:val="ru-BY"/>
-        </w:rPr>
-        <w:t>, которое будет предельно большим с точки зрения времени выполнения на выбранном железе и выбранном ПО.</w:t>
-      </w:r>
+      </w:pPr>
     </w:p>
     <w:sectPr>
-      <w:footerReference w:type="default" r:id="rId13"/>
+      <w:footerReference w:type="default" r:id="rId19"/>
       <w:pgSz w:w="12240" w:h="15840"/>
       <w:pgMar w:top="1134" w:right="900" w:bottom="567" w:left="1440" w:header="720" w:footer="720" w:gutter="0"/>
       <w:cols w:space="720"/>

</xml_diff>

<commit_message>
feat: LR12 3rd task done
</commit_message>
<xml_diff>
--- a/5_semester/LR12/Отчёт.docx
+++ b/5_semester/LR12/Отчёт.docx
@@ -449,8 +449,6 @@
         </w:rPr>
         <w:t xml:space="preserve">    </w:t>
       </w:r>
-      <w:bookmarkStart w:id="0" w:name="_GoBack"/>
-      <w:bookmarkEnd w:id="0"/>
       <w:r>
         <w:rPr>
           <w:rFonts w:ascii="Segoe UI Light" w:hAnsi="Segoe UI Light" w:cs="Segoe UI Light"/>
@@ -2498,6 +2496,18 @@
         <w:ind w:left="-426"/>
         <w:rPr>
           <w:rFonts w:ascii="Segoe UI Light" w:hAnsi="Segoe UI Light" w:cs="Segoe UI Light"/>
+          <w:iCs/>
+          <w:sz w:val="28"/>
+          <w:szCs w:val="28"/>
+          <w:lang w:val="ru-BY"/>
+        </w:rPr>
+      </w:pPr>
+    </w:p>
+    <w:p>
+      <w:pPr>
+        <w:ind w:left="-426"/>
+        <w:rPr>
+          <w:rFonts w:ascii="Segoe UI Light" w:hAnsi="Segoe UI Light" w:cs="Segoe UI Light"/>
           <w:b/>
           <w:bCs/>
           <w:sz w:val="32"/>
@@ -2533,156 +2543,22 @@
         <w:ind w:left="-426"/>
         <w:rPr>
           <w:rFonts w:ascii="Segoe UI Light" w:hAnsi="Segoe UI Light" w:cs="Segoe UI Light"/>
-          <w:iCs/>
-          <w:sz w:val="28"/>
-          <w:szCs w:val="28"/>
-          <w:lang w:val="ru-BY"/>
-        </w:rPr>
-      </w:pPr>
-      <w:r>
-        <w:rPr>
-          <w:rFonts w:ascii="Segoe UI Light" w:hAnsi="Segoe UI Light" w:cs="Segoe UI Light"/>
-          <w:iCs/>
-          <w:sz w:val="28"/>
-          <w:szCs w:val="28"/>
-          <w:lang w:val="ru-BY"/>
-        </w:rPr>
-        <w:t>В общем-то всё то же самое. Только теперь</w:t>
-      </w:r>
-      <w:r>
-        <w:rPr>
-          <w:rFonts w:ascii="Segoe UI Light" w:hAnsi="Segoe UI Light" w:cs="Segoe UI Light"/>
-          <w:iCs/>
-          <w:sz w:val="28"/>
-          <w:szCs w:val="28"/>
-          <w:lang w:val="ru-BY"/>
-        </w:rPr>
-        <w:t xml:space="preserve"> в итоговой решаемой СЛАУ коэффициенты вектора свободных членов не являются константами, а также высчитываются некой </w:t>
-      </w:r>
-      <w:r>
-        <w:rPr>
-          <w:rFonts w:ascii="Segoe UI Light" w:hAnsi="Segoe UI Light" w:cs="Segoe UI Light"/>
-          <w:iCs/>
-          <w:sz w:val="28"/>
-          <w:szCs w:val="28"/>
-          <w:lang w:val="en-US"/>
-        </w:rPr>
-        <w:t>f(x)</w:t>
-      </w:r>
-      <w:r>
-        <w:rPr>
-          <w:rFonts w:ascii="Segoe UI Light" w:hAnsi="Segoe UI Light" w:cs="Segoe UI Light"/>
-          <w:iCs/>
-          <w:sz w:val="28"/>
-          <w:szCs w:val="28"/>
-          <w:lang w:val="ru-BY"/>
-        </w:rPr>
-        <w:t xml:space="preserve">. И порядок аппроксимации теперь </w:t>
-      </w:r>
-      <w:r>
-        <w:rPr>
-          <w:rFonts w:ascii="Segoe UI Light" w:hAnsi="Segoe UI Light" w:cs="Segoe UI Light"/>
-          <w:iCs/>
-          <w:sz w:val="28"/>
-          <w:szCs w:val="28"/>
-          <w:lang w:val="en-US"/>
-        </w:rPr>
-        <w:t>h</w:t>
-      </w:r>
-      <w:r>
-        <w:rPr>
-          <w:rFonts w:ascii="Segoe UI Light" w:hAnsi="Segoe UI Light" w:cs="Segoe UI Light"/>
-          <w:iCs/>
-          <w:sz w:val="28"/>
-          <w:szCs w:val="28"/>
-          <w:vertAlign w:val="superscript"/>
-          <w:lang w:val="en-US"/>
-        </w:rPr>
-        <w:t>2</w:t>
-      </w:r>
-      <w:r>
-        <w:rPr>
-          <w:rFonts w:ascii="Segoe UI Light" w:hAnsi="Segoe UI Light" w:cs="Segoe UI Light"/>
-          <w:iCs/>
-          <w:sz w:val="28"/>
-          <w:szCs w:val="28"/>
-          <w:lang w:val="ru-BY"/>
-        </w:rPr>
-        <w:t xml:space="preserve">. </w:t>
-      </w:r>
-      <w:r>
-        <w:rPr>
-          <w:rFonts w:ascii="Segoe UI Light" w:hAnsi="Segoe UI Light" w:cs="Segoe UI Light"/>
-          <w:iCs/>
-          <w:sz w:val="28"/>
-          <w:szCs w:val="28"/>
-          <w:lang w:val="ru-BY"/>
-        </w:rPr>
-        <w:t xml:space="preserve">И количество отрезков (по условию) теперь </w:t>
-      </w:r>
-      <w:r>
-        <w:rPr>
-          <w:rFonts w:ascii="Segoe UI Light" w:hAnsi="Segoe UI Light" w:cs="Segoe UI Light"/>
-          <w:iCs/>
-          <w:sz w:val="28"/>
-          <w:szCs w:val="28"/>
-          <w:lang w:val="ru-BY"/>
-        </w:rPr>
-        <w:t xml:space="preserve">увеличивается в 2 раза на каждой итерации. </w:t>
-      </w:r>
-      <w:r>
-        <w:rPr>
-          <w:rFonts w:ascii="Segoe UI Light" w:hAnsi="Segoe UI Light" w:cs="Segoe UI Light"/>
-          <w:iCs/>
-          <w:sz w:val="28"/>
-          <w:szCs w:val="28"/>
-          <w:lang w:val="ru-BY"/>
-        </w:rPr>
-        <w:t xml:space="preserve">Для заданной в моём варианте точности 0.05 потребовалось </w:t>
-      </w:r>
-      <w:r>
-        <w:rPr>
-          <w:rFonts w:ascii="Segoe UI Light" w:hAnsi="Segoe UI Light" w:cs="Segoe UI Light"/>
-          <w:iCs/>
-          <w:sz w:val="28"/>
-          <w:szCs w:val="28"/>
-          <w:lang w:val="ru-BY"/>
-        </w:rPr>
-        <w:t>6</w:t>
-      </w:r>
-      <w:r>
-        <w:rPr>
-          <w:rFonts w:ascii="Segoe UI Light" w:hAnsi="Segoe UI Light" w:cs="Segoe UI Light"/>
-          <w:iCs/>
-          <w:sz w:val="28"/>
-          <w:szCs w:val="28"/>
-          <w:lang w:val="ru-BY"/>
-        </w:rPr>
-        <w:t xml:space="preserve"> раз повторить итерацию, прежде чем была достигнута эта точность. Норма квадратичная. Ниже приведены графики уточняемого решения (итераций).</w:t>
-      </w:r>
-    </w:p>
-    <w:p>
-      <w:pPr>
-        <w:ind w:left="-426"/>
+          <w:b/>
+          <w:bCs/>
+          <w:sz w:val="32"/>
+          <w:szCs w:val="32"/>
+          <w:lang w:val="ru-BY"/>
+        </w:rPr>
+      </w:pPr>
+      <w:r>
         <w:rPr>
           <w:noProof/>
         </w:rPr>
-      </w:pPr>
-      <w:r>
-        <w:rPr>
-          <w:noProof/>
-        </w:rPr>
-        <w:t xml:space="preserve">  </w:t>
-      </w:r>
-      <w:r>
-        <w:rPr>
-          <w:noProof/>
-        </w:rPr>
         <w:drawing>
-          <wp:inline distT="0" distB="0" distL="0" distR="0" wp14:anchorId="1FE16400" wp14:editId="6631ABD8">
-            <wp:extent cx="2082800" cy="1562100"/>
-            <wp:effectExtent l="0" t="0" r="0" b="0"/>
-            <wp:docPr id="22" name="Picture 22"/>
+          <wp:inline distT="0" distB="0" distL="0" distR="0" wp14:anchorId="64AEF208" wp14:editId="0BF10FFF">
+            <wp:extent cx="6286500" cy="337185"/>
+            <wp:effectExtent l="0" t="0" r="0" b="5715"/>
+            <wp:docPr id="3" name="Picture 3"/>
             <wp:cNvGraphicFramePr>
               <a:graphicFrameLocks xmlns:a="http://schemas.openxmlformats.org/drawingml/2006/main" noChangeAspect="1"/>
             </wp:cNvGraphicFramePr>
@@ -2702,7 +2578,7 @@
                   <pic:spPr>
                     <a:xfrm>
                       <a:off x="0" y="0"/>
-                      <a:ext cx="2102795" cy="1577096"/>
+                      <a:ext cx="6286500" cy="337185"/>
                     </a:xfrm>
                     <a:prstGeom prst="rect">
                       <a:avLst/>
@@ -2714,15 +2590,162 @@
           </wp:inline>
         </w:drawing>
       </w:r>
-      <w:r>
+    </w:p>
+    <w:p>
+      <w:pPr>
+        <w:ind w:left="-426"/>
+        <w:rPr>
+          <w:rFonts w:ascii="Segoe UI Light" w:hAnsi="Segoe UI Light" w:cs="Segoe UI Light"/>
+          <w:iCs/>
+          <w:sz w:val="28"/>
+          <w:szCs w:val="28"/>
+          <w:lang w:val="ru-BY"/>
+        </w:rPr>
+      </w:pPr>
+      <w:r>
+        <w:rPr>
+          <w:rFonts w:ascii="Segoe UI Light" w:hAnsi="Segoe UI Light" w:cs="Segoe UI Light"/>
+          <w:iCs/>
+          <w:sz w:val="28"/>
+          <w:szCs w:val="28"/>
+          <w:lang w:val="ru-BY"/>
+        </w:rPr>
+        <w:t>В общем-то всё то же самое. Только теперь</w:t>
+      </w:r>
+      <w:r>
+        <w:rPr>
+          <w:rFonts w:ascii="Segoe UI Light" w:hAnsi="Segoe UI Light" w:cs="Segoe UI Light"/>
+          <w:iCs/>
+          <w:sz w:val="28"/>
+          <w:szCs w:val="28"/>
+          <w:lang w:val="ru-BY"/>
+        </w:rPr>
+        <w:t xml:space="preserve"> в итоговой решаемой СЛАУ коэффициенты вектора свободных членов не являются константами, а также высчитываются некой </w:t>
+      </w:r>
+      <w:r>
+        <w:rPr>
+          <w:rFonts w:ascii="Segoe UI Light" w:hAnsi="Segoe UI Light" w:cs="Segoe UI Light"/>
+          <w:iCs/>
+          <w:sz w:val="28"/>
+          <w:szCs w:val="28"/>
+          <w:lang w:val="en-US"/>
+        </w:rPr>
+        <w:t>f(x)</w:t>
+      </w:r>
+      <w:r>
+        <w:rPr>
+          <w:rFonts w:ascii="Segoe UI Light" w:hAnsi="Segoe UI Light" w:cs="Segoe UI Light"/>
+          <w:iCs/>
+          <w:sz w:val="28"/>
+          <w:szCs w:val="28"/>
+          <w:lang w:val="ru-BY"/>
+        </w:rPr>
+        <w:t xml:space="preserve">. И порядок аппроксимации теперь </w:t>
+      </w:r>
+      <w:r>
+        <w:rPr>
+          <w:rFonts w:ascii="Segoe UI Light" w:hAnsi="Segoe UI Light" w:cs="Segoe UI Light"/>
+          <w:iCs/>
+          <w:sz w:val="28"/>
+          <w:szCs w:val="28"/>
+          <w:lang w:val="en-US"/>
+        </w:rPr>
+        <w:t>h</w:t>
+      </w:r>
+      <w:r>
+        <w:rPr>
+          <w:rFonts w:ascii="Segoe UI Light" w:hAnsi="Segoe UI Light" w:cs="Segoe UI Light"/>
+          <w:iCs/>
+          <w:sz w:val="28"/>
+          <w:szCs w:val="28"/>
+          <w:vertAlign w:val="superscript"/>
+          <w:lang w:val="en-US"/>
+        </w:rPr>
+        <w:t>2</w:t>
+      </w:r>
+      <w:r>
+        <w:rPr>
+          <w:rFonts w:ascii="Segoe UI Light" w:hAnsi="Segoe UI Light" w:cs="Segoe UI Light"/>
+          <w:iCs/>
+          <w:sz w:val="28"/>
+          <w:szCs w:val="28"/>
+          <w:lang w:val="ru-BY"/>
+        </w:rPr>
+        <w:t xml:space="preserve">. </w:t>
+      </w:r>
+      <w:r>
+        <w:rPr>
+          <w:rFonts w:ascii="Segoe UI Light" w:hAnsi="Segoe UI Light" w:cs="Segoe UI Light"/>
+          <w:iCs/>
+          <w:sz w:val="28"/>
+          <w:szCs w:val="28"/>
+          <w:lang w:val="ru-BY"/>
+        </w:rPr>
+        <w:t xml:space="preserve">И количество отрезков (по условию) теперь </w:t>
+      </w:r>
+      <w:r>
+        <w:rPr>
+          <w:rFonts w:ascii="Segoe UI Light" w:hAnsi="Segoe UI Light" w:cs="Segoe UI Light"/>
+          <w:iCs/>
+          <w:sz w:val="28"/>
+          <w:szCs w:val="28"/>
+          <w:lang w:val="ru-BY"/>
+        </w:rPr>
+        <w:t xml:space="preserve">увеличивается в 2 раза на каждой итерации. </w:t>
+      </w:r>
+      <w:r>
+        <w:rPr>
+          <w:rFonts w:ascii="Segoe UI Light" w:hAnsi="Segoe UI Light" w:cs="Segoe UI Light"/>
+          <w:iCs/>
+          <w:sz w:val="28"/>
+          <w:szCs w:val="28"/>
+          <w:lang w:val="ru-BY"/>
+        </w:rPr>
+        <w:t xml:space="preserve">Для заданной в моём варианте точности 0.05 потребовалось </w:t>
+      </w:r>
+      <w:r>
+        <w:rPr>
+          <w:rFonts w:ascii="Segoe UI Light" w:hAnsi="Segoe UI Light" w:cs="Segoe UI Light"/>
+          <w:iCs/>
+          <w:sz w:val="28"/>
+          <w:szCs w:val="28"/>
+          <w:lang w:val="ru-BY"/>
+        </w:rPr>
+        <w:t>6</w:t>
+      </w:r>
+      <w:r>
+        <w:rPr>
+          <w:rFonts w:ascii="Segoe UI Light" w:hAnsi="Segoe UI Light" w:cs="Segoe UI Light"/>
+          <w:iCs/>
+          <w:sz w:val="28"/>
+          <w:szCs w:val="28"/>
+          <w:lang w:val="ru-BY"/>
+        </w:rPr>
+        <w:t xml:space="preserve"> раз повторить итерацию, прежде чем была достигнута эта точность. Норма квадратичная. Ниже приведены графики уточняемого решения (итераций).</w:t>
+      </w:r>
+    </w:p>
+    <w:p>
+      <w:pPr>
+        <w:ind w:left="-426"/>
         <w:rPr>
           <w:noProof/>
         </w:rPr>
+      </w:pPr>
+      <w:r>
+        <w:rPr>
+          <w:noProof/>
+        </w:rPr>
+        <w:t xml:space="preserve">  </w:t>
+      </w:r>
+      <w:r>
+        <w:rPr>
+          <w:noProof/>
+        </w:rPr>
         <w:drawing>
-          <wp:inline distT="0" distB="0" distL="0" distR="0" wp14:anchorId="7D3A921F" wp14:editId="07F87C81">
-            <wp:extent cx="2159000" cy="1619250"/>
+          <wp:inline distT="0" distB="0" distL="0" distR="0" wp14:anchorId="1FE16400" wp14:editId="6631ABD8">
+            <wp:extent cx="2082800" cy="1562100"/>
             <wp:effectExtent l="0" t="0" r="0" b="0"/>
-            <wp:docPr id="23" name="Picture 23"/>
+            <wp:docPr id="22" name="Picture 22"/>
             <wp:cNvGraphicFramePr>
               <a:graphicFrameLocks xmlns:a="http://schemas.openxmlformats.org/drawingml/2006/main" noChangeAspect="1"/>
             </wp:cNvGraphicFramePr>
@@ -2742,7 +2765,7 @@
                   <pic:spPr>
                     <a:xfrm>
                       <a:off x="0" y="0"/>
-                      <a:ext cx="2175808" cy="1631856"/>
+                      <a:ext cx="2102795" cy="1577096"/>
                     </a:xfrm>
                     <a:prstGeom prst="rect">
                       <a:avLst/>
@@ -2759,10 +2782,10 @@
           <w:noProof/>
         </w:rPr>
         <w:drawing>
-          <wp:inline distT="0" distB="0" distL="0" distR="0" wp14:anchorId="5A92FA9D" wp14:editId="03A993F7">
-            <wp:extent cx="2201333" cy="1651000"/>
-            <wp:effectExtent l="0" t="0" r="8890" b="6350"/>
-            <wp:docPr id="24" name="Picture 24"/>
+          <wp:inline distT="0" distB="0" distL="0" distR="0" wp14:anchorId="7D3A921F" wp14:editId="07F87C81">
+            <wp:extent cx="2159000" cy="1619250"/>
+            <wp:effectExtent l="0" t="0" r="0" b="0"/>
+            <wp:docPr id="23" name="Picture 23"/>
             <wp:cNvGraphicFramePr>
               <a:graphicFrameLocks xmlns:a="http://schemas.openxmlformats.org/drawingml/2006/main" noChangeAspect="1"/>
             </wp:cNvGraphicFramePr>
@@ -2782,7 +2805,7 @@
                   <pic:spPr>
                     <a:xfrm>
                       <a:off x="0" y="0"/>
-                      <a:ext cx="2211450" cy="1658588"/>
+                      <a:ext cx="2175808" cy="1631856"/>
                     </a:xfrm>
                     <a:prstGeom prst="rect">
                       <a:avLst/>
@@ -2794,46 +2817,15 @@
           </wp:inline>
         </w:drawing>
       </w:r>
-    </w:p>
-    <w:p>
-      <w:pPr>
-        <w:ind w:left="-426"/>
+      <w:r>
         <w:rPr>
           <w:noProof/>
         </w:rPr>
-      </w:pPr>
-      <w:r>
-        <w:rPr>
-          <w:noProof/>
-        </w:rPr>
-        <w:t xml:space="preserve">  </w:t>
-      </w:r>
-    </w:p>
-    <w:p>
-      <w:pPr>
-        <w:ind w:left="-426"/>
-        <w:rPr>
-          <w:rFonts w:ascii="Segoe UI Light" w:hAnsi="Segoe UI Light" w:cs="Segoe UI Light"/>
-          <w:iCs/>
-          <w:sz w:val="28"/>
-          <w:szCs w:val="28"/>
-          <w:lang w:val="ru-BY"/>
-        </w:rPr>
-      </w:pPr>
-      <w:r>
-        <w:rPr>
-          <w:rFonts w:ascii="Segoe UI Light" w:hAnsi="Segoe UI Light" w:cs="Segoe UI Light"/>
-          <w:iCs/>
-          <w:noProof/>
-          <w:sz w:val="28"/>
-          <w:szCs w:val="28"/>
-          <w:lang w:val="ru-BY"/>
-        </w:rPr>
         <w:drawing>
-          <wp:inline distT="0" distB="0" distL="0" distR="0" wp14:anchorId="16B28C35" wp14:editId="17E68592">
-            <wp:extent cx="2082800" cy="1562100"/>
-            <wp:effectExtent l="0" t="0" r="0" b="0"/>
-            <wp:docPr id="25" name="Picture 25"/>
+          <wp:inline distT="0" distB="0" distL="0" distR="0" wp14:anchorId="5A92FA9D" wp14:editId="03A993F7">
+            <wp:extent cx="2201333" cy="1651000"/>
+            <wp:effectExtent l="0" t="0" r="8890" b="6350"/>
+            <wp:docPr id="24" name="Picture 24"/>
             <wp:cNvGraphicFramePr>
               <a:graphicFrameLocks xmlns:a="http://schemas.openxmlformats.org/drawingml/2006/main" noChangeAspect="1"/>
             </wp:cNvGraphicFramePr>
@@ -2853,7 +2845,7 @@
                   <pic:spPr>
                     <a:xfrm>
                       <a:off x="0" y="0"/>
-                      <a:ext cx="2089609" cy="1567207"/>
+                      <a:ext cx="2211450" cy="1658588"/>
                     </a:xfrm>
                     <a:prstGeom prst="rect">
                       <a:avLst/>
@@ -2865,20 +2857,46 @@
           </wp:inline>
         </w:drawing>
       </w:r>
-      <w:r>
-        <w:rPr>
-          <w:rFonts w:ascii="Segoe UI Light" w:hAnsi="Segoe UI Light" w:cs="Segoe UI Light"/>
-          <w:iCs/>
+    </w:p>
+    <w:p>
+      <w:pPr>
+        <w:ind w:left="-426"/>
+        <w:rPr>
           <w:noProof/>
+        </w:rPr>
+      </w:pPr>
+      <w:r>
+        <w:rPr>
+          <w:noProof/>
+        </w:rPr>
+        <w:t xml:space="preserve">  </w:t>
+      </w:r>
+    </w:p>
+    <w:p>
+      <w:pPr>
+        <w:ind w:left="-426"/>
+        <w:rPr>
+          <w:rFonts w:ascii="Segoe UI Light" w:hAnsi="Segoe UI Light" w:cs="Segoe UI Light"/>
+          <w:iCs/>
+          <w:sz w:val="28"/>
+          <w:szCs w:val="28"/>
+          <w:lang w:val="ru-BY"/>
+        </w:rPr>
+      </w:pPr>
+      <w:r>
+        <w:rPr>
+          <w:rFonts w:ascii="Segoe UI Light" w:hAnsi="Segoe UI Light" w:cs="Segoe UI Light"/>
+          <w:iCs/>
+          <w:noProof/>
           <w:sz w:val="28"/>
           <w:szCs w:val="28"/>
           <w:lang w:val="ru-BY"/>
         </w:rPr>
         <w:drawing>
-          <wp:inline distT="0" distB="0" distL="0" distR="0" wp14:anchorId="37DDAE89" wp14:editId="2142D52B">
-            <wp:extent cx="2006600" cy="1504950"/>
+          <wp:inline distT="0" distB="0" distL="0" distR="0" wp14:anchorId="16B28C35" wp14:editId="17E68592">
+            <wp:extent cx="2082800" cy="1562100"/>
             <wp:effectExtent l="0" t="0" r="0" b="0"/>
-            <wp:docPr id="26" name="Picture 26"/>
+            <wp:docPr id="25" name="Picture 25"/>
             <wp:cNvGraphicFramePr>
               <a:graphicFrameLocks xmlns:a="http://schemas.openxmlformats.org/drawingml/2006/main" noChangeAspect="1"/>
             </wp:cNvGraphicFramePr>
@@ -2898,7 +2916,7 @@
                   <pic:spPr>
                     <a:xfrm>
                       <a:off x="0" y="0"/>
-                      <a:ext cx="2019693" cy="1514770"/>
+                      <a:ext cx="2089609" cy="1567207"/>
                     </a:xfrm>
                     <a:prstGeom prst="rect">
                       <a:avLst/>
@@ -2920,10 +2938,10 @@
           <w:lang w:val="ru-BY"/>
         </w:rPr>
         <w:drawing>
-          <wp:inline distT="0" distB="0" distL="0" distR="0" wp14:anchorId="2A26F193" wp14:editId="19553514">
-            <wp:extent cx="2108200" cy="1581150"/>
-            <wp:effectExtent l="0" t="0" r="6350" b="0"/>
-            <wp:docPr id="27" name="Picture 27"/>
+          <wp:inline distT="0" distB="0" distL="0" distR="0" wp14:anchorId="37DDAE89" wp14:editId="2142D52B">
+            <wp:extent cx="2006600" cy="1504950"/>
+            <wp:effectExtent l="0" t="0" r="0" b="0"/>
+            <wp:docPr id="26" name="Picture 26"/>
             <wp:cNvGraphicFramePr>
               <a:graphicFrameLocks xmlns:a="http://schemas.openxmlformats.org/drawingml/2006/main" noChangeAspect="1"/>
             </wp:cNvGraphicFramePr>
@@ -2943,6 +2961,51 @@
                   <pic:spPr>
                     <a:xfrm>
                       <a:off x="0" y="0"/>
+                      <a:ext cx="2019693" cy="1514770"/>
+                    </a:xfrm>
+                    <a:prstGeom prst="rect">
+                      <a:avLst/>
+                    </a:prstGeom>
+                  </pic:spPr>
+                </pic:pic>
+              </a:graphicData>
+            </a:graphic>
+          </wp:inline>
+        </w:drawing>
+      </w:r>
+      <w:r>
+        <w:rPr>
+          <w:rFonts w:ascii="Segoe UI Light" w:hAnsi="Segoe UI Light" w:cs="Segoe UI Light"/>
+          <w:iCs/>
+          <w:noProof/>
+          <w:sz w:val="28"/>
+          <w:szCs w:val="28"/>
+          <w:lang w:val="ru-BY"/>
+        </w:rPr>
+        <w:drawing>
+          <wp:inline distT="0" distB="0" distL="0" distR="0" wp14:anchorId="2A26F193" wp14:editId="19553514">
+            <wp:extent cx="2108200" cy="1581150"/>
+            <wp:effectExtent l="0" t="0" r="6350" b="0"/>
+            <wp:docPr id="27" name="Picture 27"/>
+            <wp:cNvGraphicFramePr>
+              <a:graphicFrameLocks xmlns:a="http://schemas.openxmlformats.org/drawingml/2006/main" noChangeAspect="1"/>
+            </wp:cNvGraphicFramePr>
+            <a:graphic xmlns:a="http://schemas.openxmlformats.org/drawingml/2006/main">
+              <a:graphicData uri="http://schemas.openxmlformats.org/drawingml/2006/picture">
+                <pic:pic xmlns:pic="http://schemas.openxmlformats.org/drawingml/2006/picture">
+                  <pic:nvPicPr>
+                    <pic:cNvPr id="1" name=""/>
+                    <pic:cNvPicPr/>
+                  </pic:nvPicPr>
+                  <pic:blipFill>
+                    <a:blip r:embed="rId19"/>
+                    <a:stretch>
+                      <a:fillRect/>
+                    </a:stretch>
+                  </pic:blipFill>
+                  <pic:spPr>
+                    <a:xfrm>
+                      <a:off x="0" y="0"/>
                       <a:ext cx="2124184" cy="1593138"/>
                     </a:xfrm>
                     <a:prstGeom prst="rect">
@@ -3017,6 +3080,7 @@
           <w:szCs w:val="28"/>
           <w:lang w:val="ru-BY"/>
         </w:rPr>
+        <w:lastRenderedPageBreak/>
         <w:t>Если потребовать увеличить точность, как и в прошлом задании, то:</w:t>
       </w:r>
     </w:p>
@@ -3116,7 +3180,6 @@
                 <w:szCs w:val="28"/>
                 <w:lang w:val="en-US"/>
               </w:rPr>
-              <w:lastRenderedPageBreak/>
               <w:t>0.01</w:t>
             </w:r>
           </w:p>
@@ -3495,6 +3558,683 @@
     </w:p>
     <w:p>
       <w:pPr>
+        <w:rPr>
+          <w:rFonts w:ascii="Segoe UI Light" w:hAnsi="Segoe UI Light" w:cs="Segoe UI Light"/>
+          <w:b/>
+          <w:bCs/>
+          <w:sz w:val="32"/>
+          <w:szCs w:val="32"/>
+          <w:lang w:val="ru-BY"/>
+        </w:rPr>
+      </w:pPr>
+      <w:r>
+        <w:rPr>
+          <w:rFonts w:ascii="Segoe UI Light" w:hAnsi="Segoe UI Light" w:cs="Segoe UI Light"/>
+          <w:b/>
+          <w:bCs/>
+          <w:sz w:val="32"/>
+          <w:szCs w:val="32"/>
+          <w:lang w:val="ru-BY"/>
+        </w:rPr>
+        <w:t>Третье</w:t>
+      </w:r>
+      <w:r>
+        <w:rPr>
+          <w:rFonts w:ascii="Segoe UI Light" w:hAnsi="Segoe UI Light" w:cs="Segoe UI Light"/>
+          <w:b/>
+          <w:bCs/>
+          <w:sz w:val="32"/>
+          <w:szCs w:val="32"/>
+          <w:lang w:val="ru-BY"/>
+        </w:rPr>
+        <w:t xml:space="preserve"> задание:</w:t>
+      </w:r>
+    </w:p>
+    <w:p>
+      <w:pPr>
+        <w:rPr>
+          <w:rFonts w:ascii="Segoe UI Light" w:hAnsi="Segoe UI Light" w:cs="Segoe UI Light"/>
+          <w:b/>
+          <w:bCs/>
+          <w:sz w:val="32"/>
+          <w:szCs w:val="32"/>
+          <w:lang w:val="ru-BY"/>
+        </w:rPr>
+      </w:pPr>
+      <w:r>
+        <w:rPr>
+          <w:noProof/>
+        </w:rPr>
+        <w:drawing>
+          <wp:inline distT="0" distB="0" distL="0" distR="0" wp14:anchorId="13E7D9E1" wp14:editId="59AC4D60">
+            <wp:extent cx="3264604" cy="968829"/>
+            <wp:effectExtent l="0" t="0" r="0" b="3175"/>
+            <wp:docPr id="2" name="Picture 2"/>
+            <wp:cNvGraphicFramePr>
+              <a:graphicFrameLocks xmlns:a="http://schemas.openxmlformats.org/drawingml/2006/main" noChangeAspect="1"/>
+            </wp:cNvGraphicFramePr>
+            <a:graphic xmlns:a="http://schemas.openxmlformats.org/drawingml/2006/main">
+              <a:graphicData uri="http://schemas.openxmlformats.org/drawingml/2006/picture">
+                <pic:pic xmlns:pic="http://schemas.openxmlformats.org/drawingml/2006/picture">
+                  <pic:nvPicPr>
+                    <pic:cNvPr id="1" name=""/>
+                    <pic:cNvPicPr/>
+                  </pic:nvPicPr>
+                  <pic:blipFill>
+                    <a:blip r:embed="rId20"/>
+                    <a:stretch>
+                      <a:fillRect/>
+                    </a:stretch>
+                  </pic:blipFill>
+                  <pic:spPr>
+                    <a:xfrm>
+                      <a:off x="0" y="0"/>
+                      <a:ext cx="3290360" cy="976473"/>
+                    </a:xfrm>
+                    <a:prstGeom prst="rect">
+                      <a:avLst/>
+                    </a:prstGeom>
+                  </pic:spPr>
+                </pic:pic>
+              </a:graphicData>
+            </a:graphic>
+          </wp:inline>
+        </w:drawing>
+      </w:r>
+    </w:p>
+    <w:p>
+      <w:pPr>
+        <w:rPr>
+          <w:rFonts w:ascii="Segoe UI Light" w:hAnsi="Segoe UI Light" w:cs="Segoe UI Light"/>
+          <w:iCs/>
+          <w:sz w:val="28"/>
+          <w:szCs w:val="28"/>
+          <w:lang w:val="ru-BY"/>
+        </w:rPr>
+      </w:pPr>
+      <w:r>
+        <w:rPr>
+          <w:rFonts w:ascii="Segoe UI Light" w:hAnsi="Segoe UI Light" w:cs="Segoe UI Light"/>
+          <w:iCs/>
+          <w:sz w:val="28"/>
+          <w:szCs w:val="28"/>
+          <w:lang w:val="ru-BY"/>
+        </w:rPr>
+        <w:t>И снова суть та же. Единственное, что добавляется, это более сложное граничное условие (в моём варианте – слева). Поэтому в уже привычном алгоритме построения СЛАУ надо лишь немного усложнить принцип построения в данном случае первой строки (теперь там не один ненулевой коэффициент, а три, так как аппроксимировать уже нужно ещё и производную в граничной точке – граничное условие другого рода дано изначально).</w:t>
+      </w:r>
+    </w:p>
+    <w:p>
+      <w:pPr>
+        <w:rPr>
+          <w:rFonts w:ascii="Segoe UI Light" w:hAnsi="Segoe UI Light" w:cs="Segoe UI Light"/>
+          <w:iCs/>
+          <w:sz w:val="28"/>
+          <w:szCs w:val="28"/>
+          <w:lang w:val="ru-BY"/>
+        </w:rPr>
+      </w:pPr>
+      <w:r>
+        <w:rPr>
+          <w:rFonts w:ascii="Segoe UI Light" w:hAnsi="Segoe UI Light" w:cs="Segoe UI Light"/>
+          <w:iCs/>
+          <w:sz w:val="28"/>
+          <w:szCs w:val="28"/>
+          <w:lang w:val="ru-BY"/>
+        </w:rPr>
+        <w:t xml:space="preserve">Для указанной точности при начальном разбиении на три отрезка (4 узла) и последующем увеличении данного количества узлов в два раза на каждой итерации всего потребовалось построить 5 решений, прежде чем была достигнута требуемая точность. Это при квадратичной норме. Учитывая вид функции, равномерная норма тут являлась бы бесполезной. Графики уточнённого решения представлены: </w:t>
+      </w:r>
+    </w:p>
+    <w:p>
+      <w:pPr>
+        <w:rPr>
+          <w:noProof/>
+        </w:rPr>
+      </w:pPr>
+      <w:r>
+        <w:rPr>
+          <w:rFonts w:ascii="Segoe UI Light" w:hAnsi="Segoe UI Light" w:cs="Segoe UI Light"/>
+          <w:iCs/>
+          <w:sz w:val="28"/>
+          <w:szCs w:val="28"/>
+          <w:lang w:val="ru-BY"/>
+        </w:rPr>
+        <w:lastRenderedPageBreak/>
+        <w:drawing>
+          <wp:inline distT="0" distB="0" distL="0" distR="0" wp14:anchorId="106CE5BF" wp14:editId="6F12B9A9">
+            <wp:extent cx="2119085" cy="1589314"/>
+            <wp:effectExtent l="0" t="0" r="0" b="0"/>
+            <wp:docPr id="4" name="Picture 4"/>
+            <wp:cNvGraphicFramePr>
+              <a:graphicFrameLocks xmlns:a="http://schemas.openxmlformats.org/drawingml/2006/main" noChangeAspect="1"/>
+            </wp:cNvGraphicFramePr>
+            <a:graphic xmlns:a="http://schemas.openxmlformats.org/drawingml/2006/main">
+              <a:graphicData uri="http://schemas.openxmlformats.org/drawingml/2006/picture">
+                <pic:pic xmlns:pic="http://schemas.openxmlformats.org/drawingml/2006/picture">
+                  <pic:nvPicPr>
+                    <pic:cNvPr id="1" name=""/>
+                    <pic:cNvPicPr/>
+                  </pic:nvPicPr>
+                  <pic:blipFill>
+                    <a:blip r:embed="rId21"/>
+                    <a:stretch>
+                      <a:fillRect/>
+                    </a:stretch>
+                  </pic:blipFill>
+                  <pic:spPr>
+                    <a:xfrm>
+                      <a:off x="0" y="0"/>
+                      <a:ext cx="2136820" cy="1602616"/>
+                    </a:xfrm>
+                    <a:prstGeom prst="rect">
+                      <a:avLst/>
+                    </a:prstGeom>
+                  </pic:spPr>
+                </pic:pic>
+              </a:graphicData>
+            </a:graphic>
+          </wp:inline>
+        </w:drawing>
+      </w:r>
+      <w:r>
+        <w:rPr>
+          <w:noProof/>
+        </w:rPr>
+        <w:t xml:space="preserve"> </w:t>
+      </w:r>
+      <w:r>
+        <w:rPr>
+          <w:rFonts w:ascii="Segoe UI Light" w:hAnsi="Segoe UI Light" w:cs="Segoe UI Light"/>
+          <w:iCs/>
+          <w:sz w:val="28"/>
+          <w:szCs w:val="28"/>
+          <w:lang w:val="ru-BY"/>
+        </w:rPr>
+        <w:drawing>
+          <wp:inline distT="0" distB="0" distL="0" distR="0" wp14:anchorId="1E79A7B5" wp14:editId="180343C0">
+            <wp:extent cx="2090058" cy="1567543"/>
+            <wp:effectExtent l="0" t="0" r="5715" b="0"/>
+            <wp:docPr id="5" name="Picture 5"/>
+            <wp:cNvGraphicFramePr>
+              <a:graphicFrameLocks xmlns:a="http://schemas.openxmlformats.org/drawingml/2006/main" noChangeAspect="1"/>
+            </wp:cNvGraphicFramePr>
+            <a:graphic xmlns:a="http://schemas.openxmlformats.org/drawingml/2006/main">
+              <a:graphicData uri="http://schemas.openxmlformats.org/drawingml/2006/picture">
+                <pic:pic xmlns:pic="http://schemas.openxmlformats.org/drawingml/2006/picture">
+                  <pic:nvPicPr>
+                    <pic:cNvPr id="1" name=""/>
+                    <pic:cNvPicPr/>
+                  </pic:nvPicPr>
+                  <pic:blipFill>
+                    <a:blip r:embed="rId22"/>
+                    <a:stretch>
+                      <a:fillRect/>
+                    </a:stretch>
+                  </pic:blipFill>
+                  <pic:spPr>
+                    <a:xfrm>
+                      <a:off x="0" y="0"/>
+                      <a:ext cx="2105670" cy="1579252"/>
+                    </a:xfrm>
+                    <a:prstGeom prst="rect">
+                      <a:avLst/>
+                    </a:prstGeom>
+                  </pic:spPr>
+                </pic:pic>
+              </a:graphicData>
+            </a:graphic>
+          </wp:inline>
+        </w:drawing>
+      </w:r>
+      <w:r>
+        <w:rPr>
+          <w:noProof/>
+        </w:rPr>
+        <w:t xml:space="preserve"> </w:t>
+      </w:r>
+      <w:r>
+        <w:rPr>
+          <w:noProof/>
+        </w:rPr>
+        <w:drawing>
+          <wp:inline distT="0" distB="0" distL="0" distR="0" wp14:anchorId="3C19EECB" wp14:editId="64515F51">
+            <wp:extent cx="1915885" cy="1436914"/>
+            <wp:effectExtent l="0" t="0" r="8255" b="0"/>
+            <wp:docPr id="6" name="Picture 6"/>
+            <wp:cNvGraphicFramePr>
+              <a:graphicFrameLocks xmlns:a="http://schemas.openxmlformats.org/drawingml/2006/main" noChangeAspect="1"/>
+            </wp:cNvGraphicFramePr>
+            <a:graphic xmlns:a="http://schemas.openxmlformats.org/drawingml/2006/main">
+              <a:graphicData uri="http://schemas.openxmlformats.org/drawingml/2006/picture">
+                <pic:pic xmlns:pic="http://schemas.openxmlformats.org/drawingml/2006/picture">
+                  <pic:nvPicPr>
+                    <pic:cNvPr id="1" name=""/>
+                    <pic:cNvPicPr/>
+                  </pic:nvPicPr>
+                  <pic:blipFill>
+                    <a:blip r:embed="rId23"/>
+                    <a:stretch>
+                      <a:fillRect/>
+                    </a:stretch>
+                  </pic:blipFill>
+                  <pic:spPr>
+                    <a:xfrm>
+                      <a:off x="0" y="0"/>
+                      <a:ext cx="1941942" cy="1456456"/>
+                    </a:xfrm>
+                    <a:prstGeom prst="rect">
+                      <a:avLst/>
+                    </a:prstGeom>
+                  </pic:spPr>
+                </pic:pic>
+              </a:graphicData>
+            </a:graphic>
+          </wp:inline>
+        </w:drawing>
+      </w:r>
+    </w:p>
+    <w:p>
+      <w:pPr>
+        <w:rPr>
+          <w:noProof/>
+        </w:rPr>
+      </w:pPr>
+      <w:r>
+        <w:rPr>
+          <w:rFonts w:ascii="Segoe UI Light" w:hAnsi="Segoe UI Light" w:cs="Segoe UI Light"/>
+          <w:iCs/>
+          <w:sz w:val="28"/>
+          <w:szCs w:val="28"/>
+          <w:lang w:val="ru-BY"/>
+        </w:rPr>
+        <w:drawing>
+          <wp:inline distT="0" distB="0" distL="0" distR="0" wp14:anchorId="4AC0AF7D" wp14:editId="78225696">
+            <wp:extent cx="2171700" cy="1628775"/>
+            <wp:effectExtent l="0" t="0" r="0" b="9525"/>
+            <wp:docPr id="7" name="Picture 7"/>
+            <wp:cNvGraphicFramePr>
+              <a:graphicFrameLocks xmlns:a="http://schemas.openxmlformats.org/drawingml/2006/main" noChangeAspect="1"/>
+            </wp:cNvGraphicFramePr>
+            <a:graphic xmlns:a="http://schemas.openxmlformats.org/drawingml/2006/main">
+              <a:graphicData uri="http://schemas.openxmlformats.org/drawingml/2006/picture">
+                <pic:pic xmlns:pic="http://schemas.openxmlformats.org/drawingml/2006/picture">
+                  <pic:nvPicPr>
+                    <pic:cNvPr id="1" name=""/>
+                    <pic:cNvPicPr/>
+                  </pic:nvPicPr>
+                  <pic:blipFill>
+                    <a:blip r:embed="rId24"/>
+                    <a:stretch>
+                      <a:fillRect/>
+                    </a:stretch>
+                  </pic:blipFill>
+                  <pic:spPr>
+                    <a:xfrm>
+                      <a:off x="0" y="0"/>
+                      <a:ext cx="2184444" cy="1638333"/>
+                    </a:xfrm>
+                    <a:prstGeom prst="rect">
+                      <a:avLst/>
+                    </a:prstGeom>
+                  </pic:spPr>
+                </pic:pic>
+              </a:graphicData>
+            </a:graphic>
+          </wp:inline>
+        </w:drawing>
+      </w:r>
+      <w:r>
+        <w:rPr>
+          <w:noProof/>
+        </w:rPr>
+        <w:t xml:space="preserve"> </w:t>
+      </w:r>
+      <w:r>
+        <w:rPr>
+          <w:rFonts w:ascii="Segoe UI Light" w:hAnsi="Segoe UI Light" w:cs="Segoe UI Light"/>
+          <w:iCs/>
+          <w:sz w:val="28"/>
+          <w:szCs w:val="28"/>
+          <w:lang w:val="ru-BY"/>
+        </w:rPr>
+        <w:drawing>
+          <wp:inline distT="0" distB="0" distL="0" distR="0" wp14:anchorId="0AA740E5" wp14:editId="004E4886">
+            <wp:extent cx="2209800" cy="1657350"/>
+            <wp:effectExtent l="0" t="0" r="0" b="0"/>
+            <wp:docPr id="8" name="Picture 8"/>
+            <wp:cNvGraphicFramePr>
+              <a:graphicFrameLocks xmlns:a="http://schemas.openxmlformats.org/drawingml/2006/main" noChangeAspect="1"/>
+            </wp:cNvGraphicFramePr>
+            <a:graphic xmlns:a="http://schemas.openxmlformats.org/drawingml/2006/main">
+              <a:graphicData uri="http://schemas.openxmlformats.org/drawingml/2006/picture">
+                <pic:pic xmlns:pic="http://schemas.openxmlformats.org/drawingml/2006/picture">
+                  <pic:nvPicPr>
+                    <pic:cNvPr id="1" name=""/>
+                    <pic:cNvPicPr/>
+                  </pic:nvPicPr>
+                  <pic:blipFill>
+                    <a:blip r:embed="rId25"/>
+                    <a:stretch>
+                      <a:fillRect/>
+                    </a:stretch>
+                  </pic:blipFill>
+                  <pic:spPr>
+                    <a:xfrm>
+                      <a:off x="0" y="0"/>
+                      <a:ext cx="2226132" cy="1669599"/>
+                    </a:xfrm>
+                    <a:prstGeom prst="rect">
+                      <a:avLst/>
+                    </a:prstGeom>
+                  </pic:spPr>
+                </pic:pic>
+              </a:graphicData>
+            </a:graphic>
+          </wp:inline>
+        </w:drawing>
+      </w:r>
+    </w:p>
+    <w:p>
+      <w:pPr>
+        <w:rPr>
+          <w:rFonts w:ascii="Segoe UI Light" w:hAnsi="Segoe UI Light" w:cs="Segoe UI Light"/>
+          <w:noProof/>
+          <w:sz w:val="28"/>
+          <w:szCs w:val="28"/>
+          <w:lang w:val="ru-BY"/>
+        </w:rPr>
+      </w:pPr>
+      <w:r>
+        <w:rPr>
+          <w:rFonts w:ascii="Segoe UI Light" w:hAnsi="Segoe UI Light" w:cs="Segoe UI Light"/>
+          <w:noProof/>
+          <w:sz w:val="28"/>
+          <w:szCs w:val="28"/>
+          <w:lang w:val="ru-BY"/>
+        </w:rPr>
+        <w:t xml:space="preserve">Итоговое разбиение – на </w:t>
+      </w:r>
+      <w:r>
+        <w:rPr>
+          <w:rFonts w:ascii="Segoe UI Light" w:hAnsi="Segoe UI Light" w:cs="Segoe UI Light"/>
+          <w:noProof/>
+          <w:sz w:val="28"/>
+          <w:szCs w:val="28"/>
+          <w:lang w:val="en-US"/>
+        </w:rPr>
+        <w:t xml:space="preserve">N = 48 </w:t>
+      </w:r>
+      <w:r>
+        <w:rPr>
+          <w:rFonts w:ascii="Segoe UI Light" w:hAnsi="Segoe UI Light" w:cs="Segoe UI Light"/>
+          <w:noProof/>
+          <w:sz w:val="28"/>
+          <w:szCs w:val="28"/>
+          <w:lang w:val="ru-BY"/>
+        </w:rPr>
+        <w:t xml:space="preserve">отрезков </w:t>
+      </w:r>
+      <w:r>
+        <w:rPr>
+          <w:rFonts w:ascii="Segoe UI Light" w:hAnsi="Segoe UI Light" w:cs="Segoe UI Light"/>
+          <w:noProof/>
+          <w:sz w:val="28"/>
+          <w:szCs w:val="28"/>
+          <w:lang w:val="en-US"/>
+        </w:rPr>
+        <w:t xml:space="preserve">=&gt; N+1 = 49 </w:t>
+      </w:r>
+      <w:r>
+        <w:rPr>
+          <w:rFonts w:ascii="Segoe UI Light" w:hAnsi="Segoe UI Light" w:cs="Segoe UI Light"/>
+          <w:noProof/>
+          <w:sz w:val="28"/>
+          <w:szCs w:val="28"/>
+          <w:lang w:val="ru-BY"/>
+        </w:rPr>
+        <w:t>узлов</w:t>
+      </w:r>
+      <w:r>
+        <w:rPr>
+          <w:rFonts w:ascii="Segoe UI Light" w:hAnsi="Segoe UI Light" w:cs="Segoe UI Light"/>
+          <w:noProof/>
+          <w:sz w:val="28"/>
+          <w:szCs w:val="28"/>
+          <w:lang w:val="ru-BY"/>
+        </w:rPr>
+        <w:t xml:space="preserve"> сетки.</w:t>
+      </w:r>
+    </w:p>
+    <w:p>
+      <w:pPr>
+        <w:ind w:left="-426"/>
+        <w:rPr>
+          <w:rFonts w:ascii="Segoe UI Light" w:eastAsiaTheme="minorEastAsia" w:hAnsi="Segoe UI Light" w:cs="Segoe UI Light"/>
+          <w:iCs/>
+          <w:sz w:val="28"/>
+          <w:szCs w:val="28"/>
+          <w:lang w:val="ru-BY"/>
+        </w:rPr>
+      </w:pPr>
+      <w:r>
+        <w:rPr>
+          <w:rFonts w:ascii="Segoe UI Light" w:eastAsiaTheme="minorEastAsia" w:hAnsi="Segoe UI Light" w:cs="Segoe UI Light"/>
+          <w:iCs/>
+          <w:sz w:val="28"/>
+          <w:szCs w:val="28"/>
+          <w:lang w:val="ru-BY"/>
+        </w:rPr>
+        <w:t>Если потребовать увеличить точность, как и в прошлом задании, то:</w:t>
+      </w:r>
+    </w:p>
+    <w:tbl>
+      <w:tblPr>
+        <w:tblStyle w:val="TableGrid"/>
+        <w:tblW w:w="0" w:type="auto"/>
+        <w:tblInd w:w="-426" w:type="dxa"/>
+        <w:tblLook w:val="04A0" w:firstRow="1" w:lastRow="0" w:firstColumn="1" w:lastColumn="0" w:noHBand="0" w:noVBand="1"/>
+      </w:tblPr>
+      <w:tblGrid>
+        <w:gridCol w:w="1414"/>
+        <w:gridCol w:w="992"/>
+      </w:tblGrid>
+      <w:tr>
+        <w:tc>
+          <w:tcPr>
+            <w:tcW w:w="1414" w:type="dxa"/>
+          </w:tcPr>
+          <w:p>
+            <w:pPr>
+              <w:rPr>
+                <w:rFonts w:ascii="Segoe UI Light" w:hAnsi="Segoe UI Light" w:cs="Segoe UI Light"/>
+                <w:b/>
+                <w:bCs/>
+                <w:iCs/>
+                <w:sz w:val="28"/>
+                <w:szCs w:val="28"/>
+                <w:lang w:val="en-US"/>
+              </w:rPr>
+            </w:pPr>
+            <w:r>
+              <w:rPr>
+                <w:rFonts w:ascii="Segoe UI Light" w:hAnsi="Segoe UI Light" w:cs="Segoe UI Light"/>
+                <w:b/>
+                <w:bCs/>
+                <w:iCs/>
+                <w:sz w:val="28"/>
+                <w:szCs w:val="28"/>
+                <w:lang w:val="en-US"/>
+              </w:rPr>
+              <w:t>E</w:t>
+            </w:r>
+          </w:p>
+        </w:tc>
+        <w:tc>
+          <w:tcPr>
+            <w:tcW w:w="992" w:type="dxa"/>
+          </w:tcPr>
+          <w:p>
+            <w:pPr>
+              <w:rPr>
+                <w:rFonts w:ascii="Segoe UI Light" w:hAnsi="Segoe UI Light" w:cs="Segoe UI Light"/>
+                <w:b/>
+                <w:bCs/>
+                <w:iCs/>
+                <w:sz w:val="28"/>
+                <w:szCs w:val="28"/>
+                <w:lang w:val="en-US"/>
+              </w:rPr>
+            </w:pPr>
+            <w:r>
+              <w:rPr>
+                <w:rFonts w:ascii="Segoe UI Light" w:hAnsi="Segoe UI Light" w:cs="Segoe UI Light"/>
+                <w:b/>
+                <w:bCs/>
+                <w:iCs/>
+                <w:sz w:val="28"/>
+                <w:szCs w:val="28"/>
+                <w:lang w:val="en-US"/>
+              </w:rPr>
+              <w:t>N</w:t>
+            </w:r>
+          </w:p>
+        </w:tc>
+      </w:tr>
+      <w:tr>
+        <w:tc>
+          <w:tcPr>
+            <w:tcW w:w="1414" w:type="dxa"/>
+          </w:tcPr>
+          <w:p>
+            <w:pPr>
+              <w:rPr>
+                <w:rFonts w:ascii="Segoe UI Light" w:hAnsi="Segoe UI Light" w:cs="Segoe UI Light"/>
+                <w:iCs/>
+                <w:sz w:val="28"/>
+                <w:szCs w:val="28"/>
+                <w:lang w:val="en-US"/>
+              </w:rPr>
+            </w:pPr>
+            <w:r>
+              <w:rPr>
+                <w:rFonts w:ascii="Segoe UI Light" w:hAnsi="Segoe UI Light" w:cs="Segoe UI Light"/>
+                <w:iCs/>
+                <w:sz w:val="28"/>
+                <w:szCs w:val="28"/>
+                <w:lang w:val="en-US"/>
+              </w:rPr>
+              <w:t>0.01</w:t>
+            </w:r>
+          </w:p>
+        </w:tc>
+        <w:tc>
+          <w:tcPr>
+            <w:tcW w:w="992" w:type="dxa"/>
+          </w:tcPr>
+          <w:p>
+            <w:pPr>
+              <w:rPr>
+                <w:rFonts w:ascii="Segoe UI Light" w:hAnsi="Segoe UI Light" w:cs="Segoe UI Light"/>
+                <w:iCs/>
+                <w:sz w:val="28"/>
+                <w:szCs w:val="28"/>
+                <w:lang w:val="en-US"/>
+              </w:rPr>
+            </w:pPr>
+            <w:r>
+              <w:rPr>
+                <w:rFonts w:ascii="Segoe UI Light" w:hAnsi="Segoe UI Light" w:cs="Segoe UI Light"/>
+                <w:iCs/>
+                <w:sz w:val="28"/>
+                <w:szCs w:val="28"/>
+                <w:lang w:val="en-US"/>
+              </w:rPr>
+              <w:t>192</w:t>
+            </w:r>
+          </w:p>
+        </w:tc>
+      </w:tr>
+      <w:tr>
+        <w:tc>
+          <w:tcPr>
+            <w:tcW w:w="1414" w:type="dxa"/>
+          </w:tcPr>
+          <w:p>
+            <w:pPr>
+              <w:rPr>
+                <w:rFonts w:ascii="Segoe UI Light" w:hAnsi="Segoe UI Light" w:cs="Segoe UI Light"/>
+                <w:iCs/>
+                <w:sz w:val="28"/>
+                <w:szCs w:val="28"/>
+                <w:lang w:val="en-US"/>
+              </w:rPr>
+            </w:pPr>
+            <w:r>
+              <w:rPr>
+                <w:rFonts w:ascii="Segoe UI Light" w:hAnsi="Segoe UI Light" w:cs="Segoe UI Light"/>
+                <w:iCs/>
+                <w:sz w:val="28"/>
+                <w:szCs w:val="28"/>
+                <w:lang w:val="en-US"/>
+              </w:rPr>
+              <w:t>0.001</w:t>
+            </w:r>
+          </w:p>
+        </w:tc>
+        <w:tc>
+          <w:tcPr>
+            <w:tcW w:w="992" w:type="dxa"/>
+          </w:tcPr>
+          <w:p>
+            <w:pPr>
+              <w:rPr>
+                <w:rFonts w:ascii="Segoe UI Light" w:hAnsi="Segoe UI Light" w:cs="Segoe UI Light"/>
+                <w:iCs/>
+                <w:sz w:val="28"/>
+                <w:szCs w:val="28"/>
+                <w:lang w:val="en-US"/>
+              </w:rPr>
+            </w:pPr>
+            <w:r>
+              <w:rPr>
+                <w:rFonts w:ascii="Segoe UI Light" w:hAnsi="Segoe UI Light" w:cs="Segoe UI Light"/>
+                <w:iCs/>
+                <w:sz w:val="28"/>
+                <w:szCs w:val="28"/>
+                <w:lang w:val="en-US"/>
+              </w:rPr>
+              <w:t>3072</w:t>
+            </w:r>
+          </w:p>
+        </w:tc>
+      </w:tr>
+    </w:tbl>
+    <w:p>
+      <w:pPr>
+        <w:rPr>
+          <w:rFonts w:ascii="Segoe UI Light" w:hAnsi="Segoe UI Light" w:cs="Segoe UI Light"/>
+          <w:iCs/>
+          <w:sz w:val="28"/>
+          <w:szCs w:val="28"/>
+          <w:lang w:val="ru-BY"/>
+        </w:rPr>
+      </w:pPr>
+    </w:p>
+    <w:p>
+      <w:pPr>
+        <w:ind w:left="-426"/>
+        <w:rPr>
+          <w:rFonts w:ascii="Segoe UI Light" w:hAnsi="Segoe UI Light" w:cs="Segoe UI Light"/>
+          <w:iCs/>
+          <w:sz w:val="28"/>
+          <w:szCs w:val="28"/>
+          <w:lang w:val="ru-BY"/>
+        </w:rPr>
+      </w:pPr>
+      <w:bookmarkStart w:id="0" w:name="_GoBack"/>
+      <w:bookmarkEnd w:id="0"/>
+    </w:p>
+    <w:p>
+      <w:pPr>
         <w:ind w:left="-426"/>
         <w:rPr>
           <w:rStyle w:val="Emphasis"/>
@@ -3534,7 +4274,7 @@
       </w:pPr>
     </w:p>
     <w:sectPr>
-      <w:footerReference w:type="default" r:id="rId19"/>
+      <w:footerReference w:type="default" r:id="rId26"/>
       <w:pgSz w:w="12240" w:h="15840"/>
       <w:pgMar w:top="1134" w:right="900" w:bottom="567" w:left="1440" w:header="720" w:footer="720" w:gutter="0"/>
       <w:cols w:space="720"/>

</xml_diff>

<commit_message>
feat: LR12 task 4 +-
</commit_message>
<xml_diff>
--- a/5_semester/LR12/Отчёт.docx
+++ b/5_semester/LR12/Отчёт.docx
@@ -840,9 +840,17 @@
           <w:szCs w:val="28"/>
           <w:lang w:val="en-US"/>
         </w:rPr>
-        <w:t>[</w:t>
-      </w:r>
-      <w:proofErr w:type="spellStart"/>
+        <w:t>[a..b]</w:t>
+      </w:r>
+      <w:r>
+        <w:rPr>
+          <w:rFonts w:ascii="Segoe UI Light" w:hAnsi="Segoe UI Light" w:cs="Segoe UI Light"/>
+          <w:sz w:val="28"/>
+          <w:szCs w:val="28"/>
+          <w:lang w:val="ru-BY"/>
+        </w:rPr>
+        <w:t xml:space="preserve">, в данном случае равный </w:t>
+      </w:r>
       <w:r>
         <w:rPr>
           <w:rFonts w:ascii="Segoe UI Light" w:hAnsi="Segoe UI Light" w:cs="Segoe UI Light"/>
@@ -850,55 +858,7 @@
           <w:szCs w:val="28"/>
           <w:lang w:val="en-US"/>
         </w:rPr>
-        <w:t>a..b</w:t>
-      </w:r>
-      <w:proofErr w:type="spellEnd"/>
-      <w:r>
-        <w:rPr>
-          <w:rFonts w:ascii="Segoe UI Light" w:hAnsi="Segoe UI Light" w:cs="Segoe UI Light"/>
-          <w:sz w:val="28"/>
-          <w:szCs w:val="28"/>
-          <w:lang w:val="en-US"/>
-        </w:rPr>
-        <w:t>]</w:t>
-      </w:r>
-      <w:r>
-        <w:rPr>
-          <w:rFonts w:ascii="Segoe UI Light" w:hAnsi="Segoe UI Light" w:cs="Segoe UI Light"/>
-          <w:sz w:val="28"/>
-          <w:szCs w:val="28"/>
-          <w:lang w:val="ru-BY"/>
-        </w:rPr>
-        <w:t xml:space="preserve">, в данном случае равный </w:t>
-      </w:r>
-      <w:r>
-        <w:rPr>
-          <w:rFonts w:ascii="Segoe UI Light" w:hAnsi="Segoe UI Light" w:cs="Segoe UI Light"/>
-          <w:sz w:val="28"/>
-          <w:szCs w:val="28"/>
-          <w:lang w:val="en-US"/>
-        </w:rPr>
-        <w:t>[-</w:t>
-      </w:r>
-      <w:proofErr w:type="gramStart"/>
-      <w:r>
-        <w:rPr>
-          <w:rFonts w:ascii="Segoe UI Light" w:hAnsi="Segoe UI Light" w:cs="Segoe UI Light"/>
-          <w:sz w:val="28"/>
-          <w:szCs w:val="28"/>
-          <w:lang w:val="en-US"/>
-        </w:rPr>
-        <w:t>1..</w:t>
-      </w:r>
-      <w:proofErr w:type="gramEnd"/>
-      <w:r>
-        <w:rPr>
-          <w:rFonts w:ascii="Segoe UI Light" w:hAnsi="Segoe UI Light" w:cs="Segoe UI Light"/>
-          <w:sz w:val="28"/>
-          <w:szCs w:val="28"/>
-          <w:lang w:val="en-US"/>
-        </w:rPr>
-        <w:t>1]</w:t>
+        <w:t>[-1..1]</w:t>
       </w:r>
       <w:r>
         <w:rPr>
@@ -1588,7 +1548,6 @@
         </w:rPr>
         <w:t xml:space="preserve">, </w:t>
       </w:r>
-      <w:proofErr w:type="spellStart"/>
       <w:r>
         <w:rPr>
           <w:rFonts w:ascii="Segoe UI Light" w:eastAsiaTheme="minorEastAsia" w:hAnsi="Segoe UI Light" w:cs="Segoe UI Light"/>
@@ -1614,7 +1573,6 @@
         </w:rPr>
         <w:t>k</w:t>
       </w:r>
-      <w:proofErr w:type="spellEnd"/>
       <w:r>
         <w:rPr>
           <w:rFonts w:ascii="Segoe UI Light" w:eastAsiaTheme="minorEastAsia" w:hAnsi="Segoe UI Light" w:cs="Segoe UI Light"/>
@@ -4221,17 +4179,213 @@
     </w:p>
     <w:p>
       <w:pPr>
+        <w:rPr>
+          <w:rFonts w:ascii="Segoe UI Light" w:hAnsi="Segoe UI Light" w:cs="Segoe UI Light"/>
+          <w:b/>
+          <w:bCs/>
+          <w:sz w:val="32"/>
+          <w:szCs w:val="32"/>
+          <w:lang w:val="ru-BY"/>
+        </w:rPr>
+      </w:pPr>
+      <w:r>
+        <w:rPr>
+          <w:rFonts w:ascii="Segoe UI Light" w:hAnsi="Segoe UI Light" w:cs="Segoe UI Light"/>
+          <w:b/>
+          <w:bCs/>
+          <w:sz w:val="32"/>
+          <w:szCs w:val="32"/>
+          <w:lang w:val="ru-BY"/>
+        </w:rPr>
+        <w:t>Четвёртое</w:t>
+      </w:r>
+      <w:r>
+        <w:rPr>
+          <w:rFonts w:ascii="Segoe UI Light" w:hAnsi="Segoe UI Light" w:cs="Segoe UI Light"/>
+          <w:b/>
+          <w:bCs/>
+          <w:sz w:val="32"/>
+          <w:szCs w:val="32"/>
+          <w:lang w:val="ru-BY"/>
+        </w:rPr>
+        <w:t xml:space="preserve"> задание:</w:t>
+      </w:r>
+    </w:p>
+    <w:p>
+      <w:pPr>
+        <w:rPr>
+          <w:rFonts w:ascii="Segoe UI Light" w:hAnsi="Segoe UI Light" w:cs="Segoe UI Light"/>
+          <w:b/>
+          <w:bCs/>
+          <w:sz w:val="32"/>
+          <w:szCs w:val="32"/>
+          <w:lang w:val="ru-BY"/>
+        </w:rPr>
+      </w:pPr>
+      <w:r>
+        <w:rPr>
+          <w:noProof/>
+        </w:rPr>
+        <w:drawing>
+          <wp:inline distT="0" distB="0" distL="0" distR="0" wp14:anchorId="5381AB82" wp14:editId="63C06DA3">
+            <wp:extent cx="6286500" cy="675005"/>
+            <wp:effectExtent l="0" t="0" r="0" b="0"/>
+            <wp:docPr id="9" name="Picture 9"/>
+            <wp:cNvGraphicFramePr>
+              <a:graphicFrameLocks xmlns:a="http://schemas.openxmlformats.org/drawingml/2006/main" noChangeAspect="1"/>
+            </wp:cNvGraphicFramePr>
+            <a:graphic xmlns:a="http://schemas.openxmlformats.org/drawingml/2006/main">
+              <a:graphicData uri="http://schemas.openxmlformats.org/drawingml/2006/picture">
+                <pic:pic xmlns:pic="http://schemas.openxmlformats.org/drawingml/2006/picture">
+                  <pic:nvPicPr>
+                    <pic:cNvPr id="1" name=""/>
+                    <pic:cNvPicPr/>
+                  </pic:nvPicPr>
+                  <pic:blipFill>
+                    <a:blip r:embed="rId26"/>
+                    <a:stretch>
+                      <a:fillRect/>
+                    </a:stretch>
+                  </pic:blipFill>
+                  <pic:spPr>
+                    <a:xfrm>
+                      <a:off x="0" y="0"/>
+                      <a:ext cx="6286500" cy="675005"/>
+                    </a:xfrm>
+                    <a:prstGeom prst="rect">
+                      <a:avLst/>
+                    </a:prstGeom>
+                  </pic:spPr>
+                </pic:pic>
+              </a:graphicData>
+            </a:graphic>
+          </wp:inline>
+        </w:drawing>
+      </w:r>
+    </w:p>
+    <w:p>
+      <w:pPr>
         <w:ind w:left="-426"/>
         <w:rPr>
           <w:rFonts w:ascii="Segoe UI Light" w:hAnsi="Segoe UI Light" w:cs="Segoe UI Light"/>
           <w:iCs/>
           <w:sz w:val="28"/>
           <w:szCs w:val="28"/>
-          <w:lang w:val="ru-BY"/>
-        </w:rPr>
-      </w:pPr>
-      <w:bookmarkStart w:id="0" w:name="_GoBack"/>
-      <w:bookmarkEnd w:id="0"/>
+          <w:lang w:val="en-US"/>
+        </w:rPr>
+      </w:pPr>
+      <w:r>
+        <w:rPr>
+          <w:rFonts w:ascii="Segoe UI Light" w:hAnsi="Segoe UI Light" w:cs="Segoe UI Light"/>
+          <w:iCs/>
+          <w:sz w:val="28"/>
+          <w:szCs w:val="28"/>
+          <w:lang w:val="ru-BY"/>
+        </w:rPr>
+        <w:t xml:space="preserve">Три значащие цифры </w:t>
+      </w:r>
+      <w:r>
+        <w:rPr>
+          <w:rFonts w:ascii="Segoe UI Light" w:hAnsi="Segoe UI Light" w:cs="Segoe UI Light"/>
+          <w:iCs/>
+          <w:sz w:val="28"/>
+          <w:szCs w:val="28"/>
+          <w:lang w:val="en-US"/>
+        </w:rPr>
+        <w:t xml:space="preserve">=&gt; </w:t>
+      </w:r>
+      <w:r>
+        <w:rPr>
+          <w:rFonts w:ascii="Segoe UI Light" w:hAnsi="Segoe UI Light" w:cs="Segoe UI Light"/>
+          <w:iCs/>
+          <w:sz w:val="28"/>
+          <w:szCs w:val="28"/>
+          <w:lang w:val="ru-BY"/>
+        </w:rPr>
+        <w:t xml:space="preserve">эпсилон надо взять </w:t>
+      </w:r>
+      <w:r>
+        <w:rPr>
+          <w:rFonts w:ascii="Segoe UI Light" w:hAnsi="Segoe UI Light" w:cs="Segoe UI Light"/>
+          <w:iCs/>
+          <w:sz w:val="28"/>
+          <w:szCs w:val="28"/>
+          <w:lang w:val="en-US"/>
+        </w:rPr>
+        <w:t>0.0001</w:t>
+      </w:r>
+    </w:p>
+    <w:p>
+      <w:pPr>
+        <w:ind w:left="-426"/>
+        <w:rPr>
+          <w:rFonts w:ascii="Segoe UI Light" w:hAnsi="Segoe UI Light" w:cs="Segoe UI Light"/>
+          <w:bCs/>
+          <w:sz w:val="28"/>
+          <w:szCs w:val="28"/>
+          <w:lang w:val="ru-BY"/>
+        </w:rPr>
+      </w:pPr>
+      <w:r>
+        <w:rPr>
+          <w:rFonts w:ascii="Segoe UI Light" w:hAnsi="Segoe UI Light" w:cs="Segoe UI Light"/>
+          <w:bCs/>
+          <w:sz w:val="28"/>
+          <w:szCs w:val="28"/>
+          <w:lang w:val="ru-BY"/>
+        </w:rPr>
+        <w:t>Программный продукт показал, что необходимо разбиение на 12000+ отрезков. Вычисление было прекращено ввиду трудоёмкости решения соответствующей СЛАУ.</w:t>
+      </w:r>
+      <w:r>
+        <w:rPr>
+          <w:rFonts w:ascii="Segoe UI Light" w:hAnsi="Segoe UI Light" w:cs="Segoe UI Light"/>
+          <w:bCs/>
+          <w:sz w:val="28"/>
+          <w:szCs w:val="28"/>
+          <w:lang w:val="ru-BY"/>
+        </w:rPr>
+        <w:t xml:space="preserve"> Для одной значащей цифры нужно </w:t>
+      </w:r>
+      <w:r>
+        <w:rPr>
+          <w:rFonts w:ascii="Segoe UI Light" w:hAnsi="Segoe UI Light" w:cs="Segoe UI Light"/>
+          <w:bCs/>
+          <w:sz w:val="28"/>
+          <w:szCs w:val="28"/>
+          <w:lang w:val="en-US"/>
+        </w:rPr>
+        <w:t>N = 192</w:t>
+      </w:r>
+      <w:r>
+        <w:rPr>
+          <w:rFonts w:ascii="Segoe UI Light" w:hAnsi="Segoe UI Light" w:cs="Segoe UI Light"/>
+          <w:bCs/>
+          <w:sz w:val="28"/>
+          <w:szCs w:val="28"/>
+          <w:lang w:val="ru-BY"/>
+        </w:rPr>
+        <w:t xml:space="preserve">. Для двух – </w:t>
+      </w:r>
+      <w:r>
+        <w:rPr>
+          <w:rFonts w:ascii="Segoe UI Light" w:hAnsi="Segoe UI Light" w:cs="Segoe UI Light"/>
+          <w:bCs/>
+          <w:sz w:val="28"/>
+          <w:szCs w:val="28"/>
+          <w:lang w:val="en-US"/>
+        </w:rPr>
+        <w:t>N = 3072</w:t>
+      </w:r>
+      <w:r>
+        <w:rPr>
+          <w:rFonts w:ascii="Segoe UI Light" w:hAnsi="Segoe UI Light" w:cs="Segoe UI Light"/>
+          <w:bCs/>
+          <w:sz w:val="28"/>
+          <w:szCs w:val="28"/>
+          <w:lang w:val="ru-BY"/>
+        </w:rPr>
+        <w:t>.</w:t>
+      </w:r>
     </w:p>
     <w:p>
       <w:pPr>
@@ -4265,16 +4419,34 @@
       <w:pPr>
         <w:ind w:left="-426"/>
         <w:rPr>
+          <w:rStyle w:val="Emphasis"/>
           <w:rFonts w:ascii="Segoe UI Light" w:hAnsi="Segoe UI Light" w:cs="Segoe UI Light"/>
           <w:bCs/>
-          <w:sz w:val="28"/>
-          <w:szCs w:val="28"/>
-          <w:lang w:val="en-US"/>
-        </w:rPr>
-      </w:pPr>
+          <w:i w:val="0"/>
+          <w:iCs w:val="0"/>
+          <w:sz w:val="32"/>
+          <w:szCs w:val="32"/>
+          <w:lang w:val="ru-BY"/>
+        </w:rPr>
+      </w:pPr>
+      <w:r>
+        <w:rPr>
+          <w:rStyle w:val="Emphasis"/>
+          <w:rFonts w:ascii="Segoe UI Light" w:hAnsi="Segoe UI Light" w:cs="Segoe UI Light"/>
+          <w:bCs/>
+          <w:i w:val="0"/>
+          <w:iCs w:val="0"/>
+          <w:sz w:val="32"/>
+          <w:szCs w:val="32"/>
+          <w:lang w:val="ru-BY"/>
+        </w:rPr>
+        <w:t>В результате выполнения данной ЛР изучен метод разностных аппроксимаций.</w:t>
+      </w:r>
+      <w:bookmarkStart w:id="0" w:name="_GoBack"/>
+      <w:bookmarkEnd w:id="0"/>
     </w:p>
     <w:sectPr>
-      <w:footerReference w:type="default" r:id="rId26"/>
+      <w:footerReference w:type="default" r:id="rId27"/>
       <w:pgSz w:w="12240" w:h="15840"/>
       <w:pgMar w:top="1134" w:right="900" w:bottom="567" w:left="1440" w:header="720" w:footer="720" w:gutter="0"/>
       <w:cols w:space="720"/>

</xml_diff>